<commit_message>
fix out of date link
Open Issue APPC-14 - change FTP site link to Google Drive
</commit_message>
<xml_diff>
--- a/ForPublication/IHE_ITI_Suppl_APPC.docx
+++ b/ForPublication/IHE_ITI_Suppl_APPC.docx
@@ -9054,29 +9054,95 @@
         <w:t xml:space="preserve">Are </w:t>
       </w:r>
       <w:r>
-        <w:t xml:space="preserve">the examples that can be found at </w:t>
-      </w:r>
-      <w:hyperlink r:id="rId16" w:history="1">
+        <w:t xml:space="preserve">the examples that can be found </w:t>
+      </w:r>
+      <w:ins w:id="12" w:author="Lynn" w:date="2021-05-17T21:16:00Z">
+        <w:r>
+          <w:t xml:space="preserve">on </w:t>
+        </w:r>
+      </w:ins>
+      <w:ins w:id="13" w:author="Lynn" w:date="2021-05-17T21:17:00Z">
+        <w:r>
+          <w:t>the IHE Google Drive</w:t>
+        </w:r>
+      </w:ins>
+      <w:ins w:id="14" w:author="Lynn" w:date="2021-05-17T21:16:00Z">
+        <w:r>
+          <w:t xml:space="preserve"> </w:t>
+        </w:r>
+        <w:proofErr w:type="spellStart"/>
+        <w:r>
+          <w:t>at</w:t>
+        </w:r>
+      </w:ins>
+      <w:proofErr w:type="spellEnd"/>
+      <w:ins w:id="15" w:author="Lynn" w:date="2021-05-17T21:17:00Z">
+        <w:r>
+          <w:t xml:space="preserve"> </w:t>
+        </w:r>
+      </w:ins>
+      <w:ins w:id="16" w:author="Lynn" w:date="2021-05-17T21:18:00Z">
+        <w:r>
+          <w:fldChar w:fldCharType="begin"/>
+        </w:r>
+        <w:r>
+          <w:instrText xml:space="preserve"> HYPERLINK "https://drive.google.com/drive/folders/1RWKgqVxw_qeWFWlaed1HjJyCvhotQmDK" </w:instrText>
+        </w:r>
+        <w:r>
+          <w:fldChar w:fldCharType="separate"/>
+        </w:r>
         <w:r>
           <w:rPr>
             <w:rStyle w:val="Hyperlink"/>
-            <w:i/>
-          </w:rPr>
-          <w:t>ftp://ftp.ihe.net/TF_Implementation_Material/ITI/examples/APPC</w:t>
-        </w:r>
-      </w:hyperlink>
+          </w:rPr>
+          <w:t xml:space="preserve">IHE Documents &gt; </w:t>
+        </w:r>
+        <w:proofErr w:type="spellStart"/>
+        <w:r>
+          <w:rPr>
+            <w:rStyle w:val="Hyperlink"/>
+          </w:rPr>
+          <w:t>TF_Implementation_Material</w:t>
+        </w:r>
+        <w:proofErr w:type="spellEnd"/>
+        <w:r>
+          <w:rPr>
+            <w:rStyle w:val="Hyperlink"/>
+          </w:rPr>
+          <w:t xml:space="preserve"> &gt; ITI &gt; examples &gt; APPC</w:t>
+        </w:r>
+        <w:r>
+          <w:fldChar w:fldCharType="end"/>
+        </w:r>
+        <w:r>
+          <w:t xml:space="preserve"> </w:t>
+        </w:r>
+      </w:ins>
+      <w:del w:id="17" w:author="Lynn" w:date="2021-05-17T21:16:00Z">
+        <w:r>
+          <w:delText xml:space="preserve">at </w:delText>
+        </w:r>
+      </w:del>
+      <w:del w:id="18" w:author="Lynn" w:date="2021-05-17T21:18:00Z">
+        <w:r>
+          <w:rPr>
+            <w:rStyle w:val="BodyTextChar"/>
+          </w:rPr>
+          <w:delText xml:space="preserve"> </w:delText>
+        </w:r>
+      </w:del>
       <w:r>
         <w:rPr>
           <w:rStyle w:val="BodyTextChar"/>
         </w:rPr>
-        <w:t xml:space="preserve"> useful to implementors? Please suggest other examples or corrections/improvements to the current ones.</w:t>
+        <w:t>useful to implementors? Please suggest other examples or corrections/improvements to the current ones.</w:t>
       </w:r>
     </w:p>
     <w:p>
       <w:pPr>
         <w:pStyle w:val="BodyText"/>
         <w:rPr>
-          <w:ins w:id="12" w:author="Lynn" w:date="2021-05-17T20:12:00Z"/>
+          <w:ins w:id="19" w:author="Lynn" w:date="2021-05-17T20:12:00Z"/>
         </w:rPr>
       </w:pPr>
       <w:r>
@@ -9117,12 +9183,12 @@
       <w:pPr>
         <w:pStyle w:val="AuthorInstructions"/>
         <w:rPr>
-          <w:ins w:id="13" w:author="Lynn" w:date="2021-05-17T20:12:00Z"/>
+          <w:ins w:id="20" w:author="Lynn" w:date="2021-05-17T20:12:00Z"/>
           <w:i w:val="0"/>
           <w:iCs/>
         </w:rPr>
       </w:pPr>
-      <w:ins w:id="14" w:author="Lynn" w:date="2021-05-17T20:12:00Z">
+      <w:ins w:id="21" w:author="Lynn" w:date="2021-05-17T20:12:00Z">
         <w:r>
           <w:rPr>
             <w:i w:val="0"/>
@@ -9131,7 +9197,7 @@
           <w:t xml:space="preserve">APPC-18: </w:t>
         </w:r>
       </w:ins>
-      <w:ins w:id="15" w:author="Lynn" w:date="2021-05-17T20:13:00Z">
+      <w:ins w:id="22" w:author="Lynn" w:date="2021-05-17T20:13:00Z">
         <w:r>
           <w:rPr>
             <w:i w:val="0"/>
@@ -9140,7 +9206,7 @@
           <w:t>Appendix P in this supplement</w:t>
         </w:r>
       </w:ins>
-      <w:ins w:id="16" w:author="Lynn" w:date="2021-05-17T20:12:00Z">
+      <w:ins w:id="23" w:author="Lynn" w:date="2021-05-17T20:12:00Z">
         <w:r>
           <w:rPr>
             <w:i w:val="0"/>
@@ -9149,7 +9215,7 @@
           <w:t xml:space="preserve"> is a</w:t>
         </w:r>
       </w:ins>
-      <w:ins w:id="17" w:author="Lynn" w:date="2021-05-17T20:13:00Z">
+      <w:ins w:id="24" w:author="Lynn" w:date="2021-05-17T20:13:00Z">
         <w:r>
           <w:rPr>
             <w:i w:val="0"/>
@@ -9158,7 +9224,7 @@
           <w:t>n empty</w:t>
         </w:r>
       </w:ins>
-      <w:ins w:id="18" w:author="Lynn" w:date="2021-05-17T20:12:00Z">
+      <w:ins w:id="25" w:author="Lynn" w:date="2021-05-17T20:12:00Z">
         <w:r>
           <w:rPr>
             <w:i w:val="0"/>
@@ -9184,16 +9250,16 @@
           <w:noProof w:val="0"/>
         </w:rPr>
       </w:pPr>
-      <w:bookmarkStart w:id="19" w:name="_Toc13810933"/>
-      <w:bookmarkStart w:id="20" w:name="_Toc473170357"/>
-      <w:bookmarkStart w:id="21" w:name="_Toc504625754"/>
+      <w:bookmarkStart w:id="26" w:name="_Toc13810933"/>
+      <w:bookmarkStart w:id="27" w:name="_Toc473170357"/>
+      <w:bookmarkStart w:id="28" w:name="_Toc504625754"/>
       <w:r>
         <w:rPr>
           <w:noProof w:val="0"/>
         </w:rPr>
         <w:t>Closed Issues</w:t>
       </w:r>
-      <w:bookmarkEnd w:id="19"/>
+      <w:bookmarkEnd w:id="26"/>
     </w:p>
     <w:p>
       <w:pPr>
@@ -9440,7 +9506,7 @@
           <w:noProof w:val="0"/>
         </w:rPr>
       </w:pPr>
-      <w:bookmarkStart w:id="22" w:name="_Toc13810934"/>
+      <w:bookmarkStart w:id="29" w:name="_Toc13810934"/>
       <w:r>
         <w:rPr>
           <w:bCs/>
@@ -9448,7 +9514,7 @@
         </w:rPr>
         <w:t>Glossary</w:t>
       </w:r>
-      <w:bookmarkEnd w:id="22"/>
+      <w:bookmarkEnd w:id="29"/>
     </w:p>
     <w:p>
       <w:pPr>
@@ -9867,7 +9933,7 @@
       <w:pPr>
         <w:pStyle w:val="PartTitle"/>
       </w:pPr>
-      <w:bookmarkStart w:id="23" w:name="_Toc13810935"/>
+      <w:bookmarkStart w:id="30" w:name="_Toc13810935"/>
       <w:r>
         <w:lastRenderedPageBreak/>
         <w:t xml:space="preserve">Volume </w:t>
@@ -9884,7 +9950,7 @@
       <w:r>
         <w:t>Profiles</w:t>
       </w:r>
-      <w:bookmarkEnd w:id="23"/>
+      <w:bookmarkEnd w:id="30"/>
     </w:p>
     <w:p>
       <w:pPr>
@@ -9897,13 +9963,13 @@
           <w:noProof w:val="0"/>
         </w:rPr>
       </w:pPr>
-      <w:bookmarkStart w:id="24" w:name="_Toc13810936"/>
-      <w:bookmarkStart w:id="25" w:name="_Toc530206507"/>
-      <w:bookmarkStart w:id="26" w:name="_Toc1388427"/>
-      <w:bookmarkStart w:id="27" w:name="_Toc1388581"/>
-      <w:bookmarkStart w:id="28" w:name="_Toc1456608"/>
-      <w:bookmarkStart w:id="29" w:name="_Toc37034633"/>
-      <w:bookmarkStart w:id="30" w:name="_Toc38846111"/>
+      <w:bookmarkStart w:id="31" w:name="_Toc13810936"/>
+      <w:bookmarkStart w:id="32" w:name="_Toc530206507"/>
+      <w:bookmarkStart w:id="33" w:name="_Toc1388427"/>
+      <w:bookmarkStart w:id="34" w:name="_Toc1388581"/>
+      <w:bookmarkStart w:id="35" w:name="_Toc1456608"/>
+      <w:bookmarkStart w:id="36" w:name="_Toc37034633"/>
+      <w:bookmarkStart w:id="37" w:name="_Toc38846111"/>
       <w:r>
         <w:rPr>
           <w:noProof w:val="0"/>
@@ -9916,7 +9982,7 @@
         </w:rPr>
         <w:t>Licenses</w:t>
       </w:r>
-      <w:bookmarkEnd w:id="24"/>
+      <w:bookmarkEnd w:id="31"/>
     </w:p>
     <w:p>
       <w:pPr>
@@ -9959,14 +10025,14 @@
           <w:noProof w:val="0"/>
         </w:rPr>
       </w:pPr>
-      <w:bookmarkStart w:id="31" w:name="_Toc13810937"/>
+      <w:bookmarkStart w:id="38" w:name="_Toc13810937"/>
       <w:r>
         <w:rPr>
           <w:noProof w:val="0"/>
         </w:rPr>
         <w:t>Domain-specific additions</w:t>
       </w:r>
-      <w:bookmarkEnd w:id="31"/>
+      <w:bookmarkEnd w:id="38"/>
     </w:p>
     <w:p>
       <w:pPr>
@@ -9980,22 +10046,22 @@
       <w:pPr>
         <w:pStyle w:val="BodyText"/>
       </w:pPr>
-      <w:bookmarkStart w:id="32" w:name="_Toc473170358"/>
-      <w:bookmarkStart w:id="33" w:name="_Toc504625755"/>
-      <w:bookmarkStart w:id="34" w:name="_Toc530206508"/>
-      <w:bookmarkStart w:id="35" w:name="_Toc1388428"/>
-      <w:bookmarkStart w:id="36" w:name="_Toc1388582"/>
-      <w:bookmarkStart w:id="37" w:name="_Toc1456609"/>
-      <w:bookmarkStart w:id="38" w:name="_Toc37034634"/>
-      <w:bookmarkStart w:id="39" w:name="_Toc38846112"/>
-      <w:bookmarkEnd w:id="20"/>
-      <w:bookmarkEnd w:id="21"/>
-      <w:bookmarkEnd w:id="25"/>
-      <w:bookmarkEnd w:id="26"/>
+      <w:bookmarkStart w:id="39" w:name="_Toc473170358"/>
+      <w:bookmarkStart w:id="40" w:name="_Toc504625755"/>
+      <w:bookmarkStart w:id="41" w:name="_Toc530206508"/>
+      <w:bookmarkStart w:id="42" w:name="_Toc1388428"/>
+      <w:bookmarkStart w:id="43" w:name="_Toc1388582"/>
+      <w:bookmarkStart w:id="44" w:name="_Toc1456609"/>
+      <w:bookmarkStart w:id="45" w:name="_Toc37034634"/>
+      <w:bookmarkStart w:id="46" w:name="_Toc38846112"/>
       <w:bookmarkEnd w:id="27"/>
       <w:bookmarkEnd w:id="28"/>
-      <w:bookmarkEnd w:id="29"/>
-      <w:bookmarkEnd w:id="30"/>
+      <w:bookmarkEnd w:id="32"/>
+      <w:bookmarkEnd w:id="33"/>
+      <w:bookmarkEnd w:id="34"/>
+      <w:bookmarkEnd w:id="35"/>
+      <w:bookmarkEnd w:id="36"/>
+      <w:bookmarkEnd w:id="37"/>
     </w:p>
     <w:p>
       <w:pPr>
@@ -10037,7 +10103,7 @@
           <w:noProof w:val="0"/>
         </w:rPr>
       </w:pPr>
-      <w:bookmarkStart w:id="40" w:name="_Toc13810938"/>
+      <w:bookmarkStart w:id="47" w:name="_Toc13810938"/>
       <w:r>
         <w:rPr>
           <w:noProof w:val="0"/>
@@ -10069,7 +10135,7 @@
         </w:rPr>
         <w:t xml:space="preserve"> Profile</w:t>
       </w:r>
-      <w:bookmarkEnd w:id="40"/>
+      <w:bookmarkEnd w:id="47"/>
     </w:p>
     <w:p>
       <w:pPr>
@@ -10160,7 +10226,7 @@
           <w:noProof w:val="0"/>
         </w:rPr>
       </w:pPr>
-      <w:bookmarkStart w:id="41" w:name="_Toc13810939"/>
+      <w:bookmarkStart w:id="48" w:name="_Toc13810939"/>
       <w:r>
         <w:rPr>
           <w:noProof w:val="0"/>
@@ -10203,38 +10269,38 @@
         </w:rPr>
         <w:t>Transactions</w:t>
       </w:r>
-      <w:bookmarkEnd w:id="32"/>
-      <w:bookmarkEnd w:id="33"/>
-      <w:bookmarkEnd w:id="34"/>
-      <w:bookmarkEnd w:id="35"/>
-      <w:bookmarkEnd w:id="36"/>
-      <w:bookmarkEnd w:id="37"/>
-      <w:bookmarkEnd w:id="38"/>
       <w:bookmarkEnd w:id="39"/>
+      <w:bookmarkEnd w:id="40"/>
+      <w:bookmarkEnd w:id="41"/>
+      <w:bookmarkEnd w:id="42"/>
+      <w:bookmarkEnd w:id="43"/>
+      <w:bookmarkEnd w:id="44"/>
+      <w:bookmarkEnd w:id="45"/>
+      <w:bookmarkEnd w:id="46"/>
       <w:r>
         <w:rPr>
           <w:noProof w:val="0"/>
         </w:rPr>
         <w:t>, and Content Modules</w:t>
       </w:r>
-      <w:bookmarkStart w:id="42" w:name="_Toc473170359"/>
-      <w:bookmarkStart w:id="43" w:name="_Toc504625756"/>
-      <w:bookmarkStart w:id="44" w:name="_Toc530206509"/>
-      <w:bookmarkStart w:id="45" w:name="_Toc1388429"/>
-      <w:bookmarkStart w:id="46" w:name="_Toc1388583"/>
-      <w:bookmarkStart w:id="47" w:name="_Toc1456610"/>
-      <w:bookmarkStart w:id="48" w:name="_Toc37034635"/>
-      <w:bookmarkStart w:id="49" w:name="_Toc38846113"/>
-      <w:bookmarkEnd w:id="41"/>
+      <w:bookmarkStart w:id="49" w:name="_Toc473170359"/>
+      <w:bookmarkStart w:id="50" w:name="_Toc504625756"/>
+      <w:bookmarkStart w:id="51" w:name="_Toc530206509"/>
+      <w:bookmarkStart w:id="52" w:name="_Toc1388429"/>
+      <w:bookmarkStart w:id="53" w:name="_Toc1388583"/>
+      <w:bookmarkStart w:id="54" w:name="_Toc1456610"/>
+      <w:bookmarkStart w:id="55" w:name="_Toc37034635"/>
+      <w:bookmarkStart w:id="56" w:name="_Toc38846113"/>
+      <w:bookmarkEnd w:id="48"/>
     </w:p>
-    <w:bookmarkEnd w:id="42"/>
-    <w:bookmarkEnd w:id="43"/>
-    <w:bookmarkEnd w:id="44"/>
-    <w:bookmarkEnd w:id="45"/>
-    <w:bookmarkEnd w:id="46"/>
-    <w:bookmarkEnd w:id="47"/>
-    <w:bookmarkEnd w:id="48"/>
     <w:bookmarkEnd w:id="49"/>
+    <w:bookmarkEnd w:id="50"/>
+    <w:bookmarkEnd w:id="51"/>
+    <w:bookmarkEnd w:id="52"/>
+    <w:bookmarkEnd w:id="53"/>
+    <w:bookmarkEnd w:id="54"/>
+    <w:bookmarkEnd w:id="55"/>
+    <w:bookmarkEnd w:id="56"/>
     <w:p>
       <w:pPr>
         <w:pStyle w:val="BodyText"/>
@@ -10294,7 +10360,7 @@
                     </pic:cNvPicPr>
                   </pic:nvPicPr>
                   <pic:blipFill>
-                    <a:blip r:embed="rId17">
+                    <a:blip r:embed="rId16">
                       <a:extLst>
                         <a:ext uri="{28A0092B-C50C-407E-A947-70E740481C1C}">
                           <a14:useLocalDpi xmlns:a14="http://schemas.microsoft.com/office/drawing/2010/main" val="0"/>
@@ -10734,7 +10800,7 @@
           <w:noProof w:val="0"/>
         </w:rPr>
       </w:pPr>
-      <w:bookmarkStart w:id="50" w:name="_Toc13810940"/>
+      <w:bookmarkStart w:id="57" w:name="_Toc13810940"/>
       <w:r>
         <w:rPr>
           <w:bCs/>
@@ -10777,7 +10843,7 @@
         </w:rPr>
         <w:t>Requirements</w:t>
       </w:r>
-      <w:bookmarkEnd w:id="50"/>
+      <w:bookmarkEnd w:id="57"/>
     </w:p>
     <w:p>
       <w:pPr>
@@ -10813,7 +10879,7 @@
           <w:noProof w:val="0"/>
         </w:rPr>
       </w:pPr>
-      <w:bookmarkStart w:id="51" w:name="_Toc13810941"/>
+      <w:bookmarkStart w:id="58" w:name="_Toc13810941"/>
       <w:r>
         <w:rPr>
           <w:noProof w:val="0"/>
@@ -10844,7 +10910,7 @@
         </w:rPr>
         <w:t xml:space="preserve"> Options</w:t>
       </w:r>
-      <w:bookmarkEnd w:id="51"/>
+      <w:bookmarkEnd w:id="58"/>
     </w:p>
     <w:p>
       <w:pPr>
@@ -11224,7 +11290,7 @@
           <w:noProof w:val="0"/>
         </w:rPr>
       </w:pPr>
-      <w:bookmarkStart w:id="52" w:name="_Toc13810942"/>
+      <w:bookmarkStart w:id="59" w:name="_Toc13810942"/>
       <w:r>
         <w:rPr>
           <w:noProof w:val="0"/>
@@ -11243,7 +11309,7 @@
         </w:rPr>
         <w:t>View Option</w:t>
       </w:r>
-      <w:bookmarkEnd w:id="52"/>
+      <w:bookmarkEnd w:id="59"/>
     </w:p>
     <w:p>
       <w:pPr>
@@ -11268,14 +11334,14 @@
           <w:noProof w:val="0"/>
         </w:rPr>
       </w:pPr>
-      <w:bookmarkStart w:id="53" w:name="_Toc13810943"/>
-      <w:bookmarkStart w:id="54" w:name="_Toc37034636"/>
-      <w:bookmarkStart w:id="55" w:name="_Toc38846114"/>
-      <w:bookmarkStart w:id="56" w:name="_Toc504625757"/>
-      <w:bookmarkStart w:id="57" w:name="_Toc530206510"/>
-      <w:bookmarkStart w:id="58" w:name="_Toc1388430"/>
-      <w:bookmarkStart w:id="59" w:name="_Toc1388584"/>
-      <w:bookmarkStart w:id="60" w:name="_Toc1456611"/>
+      <w:bookmarkStart w:id="60" w:name="_Toc13810943"/>
+      <w:bookmarkStart w:id="61" w:name="_Toc37034636"/>
+      <w:bookmarkStart w:id="62" w:name="_Toc38846114"/>
+      <w:bookmarkStart w:id="63" w:name="_Toc504625757"/>
+      <w:bookmarkStart w:id="64" w:name="_Toc530206510"/>
+      <w:bookmarkStart w:id="65" w:name="_Toc1388430"/>
+      <w:bookmarkStart w:id="66" w:name="_Toc1388584"/>
+      <w:bookmarkStart w:id="67" w:name="_Toc1456611"/>
       <w:r>
         <w:rPr>
           <w:noProof w:val="0"/>
@@ -11288,7 +11354,7 @@
         </w:rPr>
         <w:t>.2.2 Structured Policy Processing Option</w:t>
       </w:r>
-      <w:bookmarkEnd w:id="53"/>
+      <w:bookmarkEnd w:id="60"/>
     </w:p>
     <w:p>
       <w:pPr>
@@ -11315,7 +11381,7 @@
           <w:noProof w:val="0"/>
         </w:rPr>
       </w:pPr>
-      <w:bookmarkStart w:id="61" w:name="_Toc13810944"/>
+      <w:bookmarkStart w:id="68" w:name="_Toc13810944"/>
       <w:r>
         <w:rPr>
           <w:noProof w:val="0"/>
@@ -11358,7 +11424,7 @@
         </w:rPr>
         <w:t xml:space="preserve"> Groupings</w:t>
       </w:r>
-      <w:bookmarkEnd w:id="61"/>
+      <w:bookmarkEnd w:id="68"/>
       <w:r>
         <w:rPr>
           <w:noProof w:val="0"/>
@@ -11673,7 +11739,7 @@
           <w:noProof w:val="0"/>
         </w:rPr>
       </w:pPr>
-      <w:bookmarkStart w:id="62" w:name="_Toc13810945"/>
+      <w:bookmarkStart w:id="69" w:name="_Toc13810945"/>
       <w:r>
         <w:rPr>
           <w:noProof w:val="0"/>
@@ -11710,15 +11776,15 @@
         </w:rPr>
         <w:t xml:space="preserve"> </w:t>
       </w:r>
-      <w:bookmarkEnd w:id="54"/>
-      <w:bookmarkEnd w:id="55"/>
+      <w:bookmarkEnd w:id="61"/>
+      <w:bookmarkEnd w:id="62"/>
       <w:r>
         <w:rPr>
           <w:noProof w:val="0"/>
         </w:rPr>
         <w:t>Overview</w:t>
       </w:r>
-      <w:bookmarkEnd w:id="62"/>
+      <w:bookmarkEnd w:id="69"/>
     </w:p>
     <w:p>
       <w:pPr>
@@ -11783,7 +11849,7 @@
           <w:noProof w:val="0"/>
         </w:rPr>
       </w:pPr>
-      <w:bookmarkStart w:id="63" w:name="_Toc13810946"/>
+      <w:bookmarkStart w:id="70" w:name="_Toc13810946"/>
       <w:r>
         <w:rPr>
           <w:bCs/>
@@ -11812,7 +11878,7 @@
         </w:rPr>
         <w:t>.1 Concepts</w:t>
       </w:r>
-      <w:bookmarkEnd w:id="63"/>
+      <w:bookmarkEnd w:id="70"/>
     </w:p>
     <w:p>
       <w:pPr>
@@ -11880,7 +11946,7 @@
       <w:r>
         <w:t xml:space="preserve">omain they belong to, etc.; the </w:t>
       </w:r>
-      <w:ins w:id="64" w:author="Lynn" w:date="2021-05-17T20:05:00Z">
+      <w:ins w:id="71" w:author="Lynn" w:date="2021-05-17T20:05:00Z">
         <w:r>
           <w:fldChar w:fldCharType="begin"/>
         </w:r>
@@ -12083,7 +12149,7 @@
       <w:r>
         <w:t>Privacy Consent is an important attribute of Document Sharing. The</w:t>
       </w:r>
-      <w:del w:id="65" w:author="Lynn" w:date="2021-05-17T20:06:00Z">
+      <w:del w:id="72" w:author="Lynn" w:date="2021-05-17T20:06:00Z">
         <w:r>
           <w:delText xml:space="preserve"> IHE</w:delText>
         </w:r>
@@ -12091,7 +12157,7 @@
       <w:r>
         <w:t xml:space="preserve"> </w:t>
       </w:r>
-      <w:ins w:id="66" w:author="Lynn" w:date="2021-05-17T20:05:00Z">
+      <w:ins w:id="73" w:author="Lynn" w:date="2021-05-17T20:05:00Z">
         <w:r>
           <w:fldChar w:fldCharType="begin"/>
         </w:r>
@@ -12656,7 +12722,7 @@
           <w:noProof w:val="0"/>
         </w:rPr>
       </w:pPr>
-      <w:bookmarkStart w:id="67" w:name="_Toc13810947"/>
+      <w:bookmarkStart w:id="74" w:name="_Toc13810947"/>
       <w:r>
         <w:rPr>
           <w:bCs/>
@@ -12672,7 +12738,7 @@
         </w:rPr>
         <w:t>.4.2 Use Cases</w:t>
       </w:r>
-      <w:bookmarkEnd w:id="67"/>
+      <w:bookmarkEnd w:id="74"/>
     </w:p>
     <w:p>
       <w:pPr>
@@ -12718,7 +12784,7 @@
           <w:noProof w:val="0"/>
         </w:rPr>
       </w:pPr>
-      <w:bookmarkStart w:id="68" w:name="_Toc13810948"/>
+      <w:bookmarkStart w:id="75" w:name="_Toc13810948"/>
       <w:r>
         <w:rPr>
           <w:noProof w:val="0"/>
@@ -12785,7 +12851,7 @@
         </w:rPr>
         <w:t>isclosure</w:t>
       </w:r>
-      <w:bookmarkEnd w:id="68"/>
+      <w:bookmarkEnd w:id="75"/>
     </w:p>
     <w:p>
       <w:pPr>
@@ -12824,7 +12890,7 @@
           <w:noProof w:val="0"/>
         </w:rPr>
       </w:pPr>
-      <w:bookmarkStart w:id="69" w:name="_Toc13810949"/>
+      <w:bookmarkStart w:id="76" w:name="_Toc13810949"/>
       <w:r>
         <w:rPr>
           <w:noProof w:val="0"/>
@@ -12892,7 +12958,7 @@
         </w:rPr>
         <w:t xml:space="preserve"> Description</w:t>
       </w:r>
-      <w:bookmarkEnd w:id="69"/>
+      <w:bookmarkEnd w:id="76"/>
     </w:p>
     <w:p>
       <w:pPr>
@@ -13429,7 +13495,7 @@
           <w:noProof w:val="0"/>
         </w:rPr>
       </w:pPr>
-      <w:bookmarkStart w:id="70" w:name="_Toc13810950"/>
+      <w:bookmarkStart w:id="77" w:name="_Toc13810950"/>
       <w:r>
         <w:rPr>
           <w:noProof w:val="0"/>
@@ -13490,7 +13556,7 @@
         </w:rPr>
         <w:t>Process Flow</w:t>
       </w:r>
-      <w:bookmarkEnd w:id="70"/>
+      <w:bookmarkEnd w:id="77"/>
     </w:p>
     <w:p>
       <w:pPr>
@@ -13523,7 +13589,7 @@
                     </pic:cNvPicPr>
                   </pic:nvPicPr>
                   <pic:blipFill>
-                    <a:blip r:embed="rId18">
+                    <a:blip r:embed="rId17">
                       <a:extLst>
                         <a:ext uri="{28A0092B-C50C-407E-A947-70E740481C1C}">
                           <a14:useLocalDpi xmlns:a14="http://schemas.microsoft.com/office/drawing/2010/main" val="0"/>
@@ -13625,7 +13691,7 @@
           <w:noProof w:val="0"/>
         </w:rPr>
       </w:pPr>
-      <w:bookmarkStart w:id="71" w:name="_Toc13810951"/>
+      <w:bookmarkStart w:id="78" w:name="_Toc13810951"/>
       <w:r>
         <w:rPr>
           <w:noProof w:val="0"/>
@@ -13638,7 +13704,7 @@
         </w:rPr>
         <w:t>.4.2.2 Use Case #2: Consent for an Episode of Care</w:t>
       </w:r>
-      <w:bookmarkEnd w:id="71"/>
+      <w:bookmarkEnd w:id="78"/>
     </w:p>
     <w:p>
       <w:pPr>
@@ -13688,7 +13754,7 @@
           <w:noProof w:val="0"/>
         </w:rPr>
       </w:pPr>
-      <w:bookmarkStart w:id="72" w:name="_Toc13810952"/>
+      <w:bookmarkStart w:id="79" w:name="_Toc13810952"/>
       <w:r>
         <w:rPr>
           <w:noProof w:val="0"/>
@@ -13702,7 +13768,7 @@
         </w:rPr>
         <w:t>.4.2.2.1 Consent for an Episode of Care Use Case Description</w:t>
       </w:r>
-      <w:bookmarkEnd w:id="72"/>
+      <w:bookmarkEnd w:id="79"/>
     </w:p>
     <w:p>
       <w:pPr>
@@ -14236,7 +14302,7 @@
           <w:noProof w:val="0"/>
         </w:rPr>
       </w:pPr>
-      <w:bookmarkStart w:id="73" w:name="_Toc13810953"/>
+      <w:bookmarkStart w:id="80" w:name="_Toc13810953"/>
       <w:r>
         <w:rPr>
           <w:noProof w:val="0"/>
@@ -14250,7 +14316,7 @@
         </w:rPr>
         <w:t>.4.2.2.2 Consent for an Episode of Care Process Flow</w:t>
       </w:r>
-      <w:bookmarkEnd w:id="73"/>
+      <w:bookmarkEnd w:id="80"/>
     </w:p>
     <w:p>
       <w:pPr>
@@ -14278,7 +14344,7 @@
                     </pic:cNvPicPr>
                   </pic:nvPicPr>
                   <pic:blipFill>
-                    <a:blip r:embed="rId19">
+                    <a:blip r:embed="rId18">
                       <a:extLst>
                         <a:ext uri="{28A0092B-C50C-407E-A947-70E740481C1C}">
                           <a14:useLocalDpi xmlns:a14="http://schemas.microsoft.com/office/drawing/2010/main" val="0"/>
@@ -14348,7 +14414,7 @@
           <w:szCs w:val="28"/>
         </w:rPr>
       </w:pPr>
-      <w:bookmarkStart w:id="74" w:name="_Toc13810954"/>
+      <w:bookmarkStart w:id="81" w:name="_Toc13810954"/>
       <w:r>
         <w:rPr>
           <w:noProof w:val="0"/>
@@ -14433,7 +14499,7 @@
         </w:rPr>
         <w:t>ocation</w:t>
       </w:r>
-      <w:bookmarkEnd w:id="74"/>
+      <w:bookmarkEnd w:id="81"/>
       <w:r>
         <w:rPr>
           <w:noProof w:val="0"/>
@@ -14473,7 +14539,7 @@
           <w:noProof w:val="0"/>
         </w:rPr>
       </w:pPr>
-      <w:bookmarkStart w:id="75" w:name="_Toc13810955"/>
+      <w:bookmarkStart w:id="82" w:name="_Toc13810955"/>
       <w:r>
         <w:rPr>
           <w:noProof w:val="0"/>
@@ -14559,7 +14625,7 @@
         </w:rPr>
         <w:t>Use Case Description</w:t>
       </w:r>
-      <w:bookmarkEnd w:id="75"/>
+      <w:bookmarkEnd w:id="82"/>
     </w:p>
     <w:p>
       <w:pPr>
@@ -14896,7 +14962,7 @@
           <w:noProof w:val="0"/>
         </w:rPr>
       </w:pPr>
-      <w:bookmarkStart w:id="76" w:name="_Toc13810956"/>
+      <w:bookmarkStart w:id="83" w:name="_Toc13810956"/>
       <w:r>
         <w:rPr>
           <w:noProof w:val="0"/>
@@ -14969,7 +15035,7 @@
         </w:rPr>
         <w:t>ocation Process Flow</w:t>
       </w:r>
-      <w:bookmarkEnd w:id="76"/>
+      <w:bookmarkEnd w:id="83"/>
     </w:p>
     <w:p>
       <w:pPr>
@@ -15003,7 +15069,7 @@
                     </pic:cNvPicPr>
                   </pic:nvPicPr>
                   <pic:blipFill>
-                    <a:blip r:embed="rId20">
+                    <a:blip r:embed="rId19">
                       <a:extLst>
                         <a:ext uri="{28A0092B-C50C-407E-A947-70E740481C1C}">
                           <a14:useLocalDpi xmlns:a14="http://schemas.microsoft.com/office/drawing/2010/main" val="0"/>
@@ -15094,7 +15160,7 @@
           <w:noProof w:val="0"/>
         </w:rPr>
       </w:pPr>
-      <w:bookmarkStart w:id="77" w:name="_Toc13810957"/>
+      <w:bookmarkStart w:id="84" w:name="_Toc13810957"/>
       <w:r>
         <w:rPr>
           <w:noProof w:val="0"/>
@@ -15167,7 +15233,7 @@
         </w:rPr>
         <w:t>rder</w:t>
       </w:r>
-      <w:bookmarkEnd w:id="77"/>
+      <w:bookmarkEnd w:id="84"/>
       <w:r>
         <w:rPr>
           <w:noProof w:val="0"/>
@@ -15197,7 +15263,7 @@
           <w:noProof w:val="0"/>
         </w:rPr>
       </w:pPr>
-      <w:bookmarkStart w:id="78" w:name="_Toc13810958"/>
+      <w:bookmarkStart w:id="85" w:name="_Toc13810958"/>
       <w:r>
         <w:rPr>
           <w:noProof w:val="0"/>
@@ -15295,7 +15361,7 @@
         </w:rPr>
         <w:t>Use Case Description</w:t>
       </w:r>
-      <w:bookmarkEnd w:id="78"/>
+      <w:bookmarkEnd w:id="85"/>
     </w:p>
     <w:p>
       <w:pPr>
@@ -15626,7 +15692,7 @@
           <w:noProof w:val="0"/>
         </w:rPr>
       </w:pPr>
-      <w:bookmarkStart w:id="79" w:name="_Toc13810959"/>
+      <w:bookmarkStart w:id="86" w:name="_Toc13810959"/>
       <w:r>
         <w:rPr>
           <w:noProof w:val="0"/>
@@ -15711,7 +15777,7 @@
         </w:rPr>
         <w:t xml:space="preserve"> Process Flow</w:t>
       </w:r>
-      <w:bookmarkEnd w:id="79"/>
+      <w:bookmarkEnd w:id="86"/>
     </w:p>
     <w:p>
       <w:pPr>
@@ -15740,7 +15806,7 @@
                     </pic:cNvPicPr>
                   </pic:nvPicPr>
                   <pic:blipFill>
-                    <a:blip r:embed="rId21">
+                    <a:blip r:embed="rId20">
                       <a:extLst>
                         <a:ext uri="{28A0092B-C50C-407E-A947-70E740481C1C}">
                           <a14:useLocalDpi xmlns:a14="http://schemas.microsoft.com/office/drawing/2010/main" val="0"/>
@@ -15837,7 +15903,7 @@
           <w:szCs w:val="28"/>
         </w:rPr>
       </w:pPr>
-      <w:bookmarkStart w:id="80" w:name="_Toc13810960"/>
+      <w:bookmarkStart w:id="87" w:name="_Toc13810960"/>
       <w:r>
         <w:rPr>
           <w:noProof w:val="0"/>
@@ -15923,7 +15989,7 @@
         </w:rPr>
         <w:t>rganization</w:t>
       </w:r>
-      <w:bookmarkEnd w:id="80"/>
+      <w:bookmarkEnd w:id="87"/>
       <w:r>
         <w:rPr>
           <w:noProof w:val="0"/>
@@ -15955,7 +16021,7 @@
           <w:szCs w:val="28"/>
         </w:rPr>
       </w:pPr>
-      <w:bookmarkStart w:id="81" w:name="_Toc13810961"/>
+      <w:bookmarkStart w:id="88" w:name="_Toc13810961"/>
       <w:r>
         <w:rPr>
           <w:noProof w:val="0"/>
@@ -16055,7 +16121,7 @@
         </w:rPr>
         <w:t>Use Case Description</w:t>
       </w:r>
-      <w:bookmarkEnd w:id="81"/>
+      <w:bookmarkEnd w:id="88"/>
     </w:p>
     <w:p>
       <w:pPr>
@@ -16433,7 +16499,7 @@
           <w:noProof w:val="0"/>
         </w:rPr>
       </w:pPr>
-      <w:bookmarkStart w:id="82" w:name="_Toc13810962"/>
+      <w:bookmarkStart w:id="89" w:name="_Toc13810962"/>
       <w:r>
         <w:rPr>
           <w:noProof w:val="0"/>
@@ -16530,7 +16596,7 @@
         </w:rPr>
         <w:t xml:space="preserve"> Process Flow</w:t>
       </w:r>
-      <w:bookmarkEnd w:id="82"/>
+      <w:bookmarkEnd w:id="89"/>
     </w:p>
     <w:p>
       <w:pPr>
@@ -16559,7 +16625,7 @@
                     </pic:cNvPicPr>
                   </pic:nvPicPr>
                   <pic:blipFill>
-                    <a:blip r:embed="rId22">
+                    <a:blip r:embed="rId21">
                       <a:extLst>
                         <a:ext uri="{28A0092B-C50C-407E-A947-70E740481C1C}">
                           <a14:useLocalDpi xmlns:a14="http://schemas.microsoft.com/office/drawing/2010/main" val="0"/>
@@ -16656,7 +16722,7 @@
           <w:szCs w:val="28"/>
         </w:rPr>
       </w:pPr>
-      <w:bookmarkStart w:id="83" w:name="_Toc13810963"/>
+      <w:bookmarkStart w:id="90" w:name="_Toc13810963"/>
       <w:r>
         <w:rPr>
           <w:noProof w:val="0"/>
@@ -16755,7 +16821,7 @@
         </w:rPr>
         <w:t>ocument</w:t>
       </w:r>
-      <w:bookmarkEnd w:id="83"/>
+      <w:bookmarkEnd w:id="90"/>
       <w:r>
         <w:rPr>
           <w:noProof w:val="0"/>
@@ -16802,7 +16868,7 @@
           <w:szCs w:val="28"/>
         </w:rPr>
       </w:pPr>
-      <w:bookmarkStart w:id="84" w:name="_Toc13810964"/>
+      <w:bookmarkStart w:id="91" w:name="_Toc13810964"/>
       <w:r>
         <w:rPr>
           <w:noProof w:val="0"/>
@@ -16901,7 +16967,7 @@
         </w:rPr>
         <w:t>Use Case Description</w:t>
       </w:r>
-      <w:bookmarkEnd w:id="84"/>
+      <w:bookmarkEnd w:id="91"/>
     </w:p>
     <w:p>
       <w:pPr>
@@ -17201,7 +17267,7 @@
           <w:noProof w:val="0"/>
         </w:rPr>
       </w:pPr>
-      <w:bookmarkStart w:id="85" w:name="_Toc13810965"/>
+      <w:bookmarkStart w:id="92" w:name="_Toc13810965"/>
       <w:r>
         <w:rPr>
           <w:noProof w:val="0"/>
@@ -17301,7 +17367,7 @@
         </w:rPr>
         <w:t>Process Flow</w:t>
       </w:r>
-      <w:bookmarkEnd w:id="85"/>
+      <w:bookmarkEnd w:id="92"/>
     </w:p>
     <w:p>
       <w:pPr>
@@ -17329,7 +17395,7 @@
                     </pic:cNvPicPr>
                   </pic:nvPicPr>
                   <pic:blipFill>
-                    <a:blip r:embed="rId23">
+                    <a:blip r:embed="rId22">
                       <a:extLst>
                         <a:ext uri="{28A0092B-C50C-407E-A947-70E740481C1C}">
                           <a14:useLocalDpi xmlns:a14="http://schemas.microsoft.com/office/drawing/2010/main" val="0"/>
@@ -17418,7 +17484,7 @@
           <w:noProof w:val="0"/>
         </w:rPr>
       </w:pPr>
-      <w:bookmarkStart w:id="86" w:name="_Toc13810966"/>
+      <w:bookmarkStart w:id="93" w:name="_Toc13810966"/>
       <w:r>
         <w:rPr>
           <w:noProof w:val="0"/>
@@ -17468,7 +17534,7 @@
         </w:rPr>
         <w:t>Security Considerations</w:t>
       </w:r>
-      <w:bookmarkEnd w:id="86"/>
+      <w:bookmarkEnd w:id="93"/>
     </w:p>
     <w:p>
       <w:pPr>
@@ -17855,7 +17921,7 @@
         </w:rPr>
         <w:t xml:space="preserve">injury due to lack of access to critical healthcare information, at the increased risk of disclosure of private information. </w:t>
       </w:r>
-      <w:ins w:id="87" w:author="Lynn" w:date="2021-05-17T20:07:00Z">
+      <w:ins w:id="94" w:author="Lynn" w:date="2021-05-17T20:07:00Z">
         <w:r>
           <w:rPr>
             <w:iCs/>
@@ -17867,11 +17933,6 @@
             <w:iCs/>
           </w:rPr>
           <w:instrText xml:space="preserve"> HYPERLINK "https://profiles.ihe.net/ITI/TF/Volume1/ch-9.html" </w:instrText>
-        </w:r>
-        <w:r>
-          <w:rPr>
-            <w:iCs/>
-          </w:rPr>
         </w:r>
         <w:r>
           <w:rPr>
@@ -17900,7 +17961,7 @@
           <w:fldChar w:fldCharType="end"/>
         </w:r>
       </w:ins>
-      <w:del w:id="88" w:author="Lynn" w:date="2021-05-17T20:07:00Z">
+      <w:del w:id="95" w:author="Lynn" w:date="2021-05-17T20:07:00Z">
         <w:r>
           <w:rPr>
             <w:iCs/>
@@ -18138,7 +18199,7 @@
           <w:noProof w:val="0"/>
         </w:rPr>
       </w:pPr>
-      <w:bookmarkStart w:id="89" w:name="_Toc13810967"/>
+      <w:bookmarkStart w:id="96" w:name="_Toc13810967"/>
       <w:r>
         <w:rPr>
           <w:noProof w:val="0"/>
@@ -18193,7 +18254,7 @@
         </w:rPr>
         <w:t>Considerations</w:t>
       </w:r>
-      <w:bookmarkEnd w:id="89"/>
+      <w:bookmarkEnd w:id="96"/>
     </w:p>
     <w:p>
       <w:pPr>
@@ -18332,12 +18393,12 @@
           <w:highlight w:val="yellow"/>
         </w:rPr>
       </w:pPr>
-      <w:bookmarkStart w:id="90" w:name="_Toc13810968"/>
+      <w:bookmarkStart w:id="97" w:name="_Toc13810968"/>
       <w:r>
         <w:lastRenderedPageBreak/>
         <w:t>Appendices</w:t>
       </w:r>
-      <w:bookmarkEnd w:id="90"/>
+      <w:bookmarkEnd w:id="97"/>
       <w:r>
         <w:rPr>
           <w:highlight w:val="yellow"/>
@@ -18357,27 +18418,27 @@
       <w:pPr>
         <w:pStyle w:val="PartTitle"/>
       </w:pPr>
-      <w:bookmarkStart w:id="91" w:name="_Toc336000611"/>
-      <w:bookmarkStart w:id="92" w:name="_Toc13810969"/>
-      <w:bookmarkEnd w:id="91"/>
+      <w:bookmarkStart w:id="98" w:name="_Toc336000611"/>
+      <w:bookmarkStart w:id="99" w:name="_Toc13810969"/>
+      <w:bookmarkEnd w:id="98"/>
       <w:r>
         <w:lastRenderedPageBreak/>
         <w:t xml:space="preserve">Volume 2 </w:t>
       </w:r>
-      <w:bookmarkStart w:id="93" w:name="OLE_LINK3"/>
-      <w:bookmarkStart w:id="94" w:name="OLE_LINK4"/>
+      <w:bookmarkStart w:id="100" w:name="OLE_LINK3"/>
+      <w:bookmarkStart w:id="101" w:name="OLE_LINK4"/>
       <w:r>
         <w:t>–</w:t>
       </w:r>
-      <w:bookmarkEnd w:id="93"/>
-      <w:bookmarkEnd w:id="94"/>
+      <w:bookmarkEnd w:id="100"/>
+      <w:bookmarkEnd w:id="101"/>
       <w:r>
         <w:t xml:space="preserve"> </w:t>
       </w:r>
       <w:r>
         <w:t>Transactions</w:t>
       </w:r>
-      <w:bookmarkEnd w:id="92"/>
+      <w:bookmarkEnd w:id="99"/>
     </w:p>
     <w:p>
       <w:pPr>
@@ -18391,17 +18452,17 @@
       <w:pPr>
         <w:pStyle w:val="PartTitle"/>
       </w:pPr>
-      <w:bookmarkStart w:id="95" w:name="_Toc13810970"/>
-      <w:bookmarkEnd w:id="56"/>
-      <w:bookmarkEnd w:id="57"/>
-      <w:bookmarkEnd w:id="58"/>
-      <w:bookmarkEnd w:id="59"/>
-      <w:bookmarkEnd w:id="60"/>
+      <w:bookmarkStart w:id="102" w:name="_Toc13810970"/>
+      <w:bookmarkEnd w:id="63"/>
+      <w:bookmarkEnd w:id="64"/>
+      <w:bookmarkEnd w:id="65"/>
+      <w:bookmarkEnd w:id="66"/>
+      <w:bookmarkEnd w:id="67"/>
       <w:r>
         <w:lastRenderedPageBreak/>
         <w:t>Volume 3 – Content Modules</w:t>
       </w:r>
-      <w:bookmarkEnd w:id="95"/>
+      <w:bookmarkEnd w:id="102"/>
     </w:p>
     <w:p>
       <w:pPr>
@@ -18414,7 +18475,7 @@
           <w:noProof w:val="0"/>
         </w:rPr>
       </w:pPr>
-      <w:bookmarkStart w:id="96" w:name="_Toc13810971"/>
+      <w:bookmarkStart w:id="103" w:name="_Toc13810971"/>
       <w:r>
         <w:rPr>
           <w:noProof w:val="0"/>
@@ -18422,7 +18483,7 @@
         <w:lastRenderedPageBreak/>
         <w:t>5 IHE Content Specifications</w:t>
       </w:r>
-      <w:bookmarkEnd w:id="96"/>
+      <w:bookmarkEnd w:id="103"/>
     </w:p>
     <w:p>
       <w:pPr>
@@ -18450,7 +18511,7 @@
           <w:noProof w:val="0"/>
         </w:rPr>
       </w:pPr>
-      <w:bookmarkStart w:id="97" w:name="_Toc13810972"/>
+      <w:bookmarkStart w:id="104" w:name="_Toc13810972"/>
       <w:r>
         <w:rPr>
           <w:noProof w:val="0"/>
@@ -18493,7 +18554,7 @@
         </w:rPr>
         <w:t xml:space="preserve"> Content Module</w:t>
       </w:r>
-      <w:bookmarkEnd w:id="97"/>
+      <w:bookmarkEnd w:id="104"/>
     </w:p>
     <w:p>
       <w:pPr>
@@ -18520,7 +18581,7 @@
           <w:noProof w:val="0"/>
         </w:rPr>
       </w:pPr>
-      <w:bookmarkStart w:id="98" w:name="_Toc13810973"/>
+      <w:bookmarkStart w:id="105" w:name="_Toc13810973"/>
       <w:r>
         <w:rPr>
           <w:noProof w:val="0"/>
@@ -18539,7 +18600,7 @@
         </w:rPr>
         <w:t>.1 References</w:t>
       </w:r>
-      <w:bookmarkEnd w:id="98"/>
+      <w:bookmarkEnd w:id="105"/>
     </w:p>
     <w:p>
       <w:pPr>
@@ -18718,7 +18779,7 @@
                 <w:sz w:val="20"/>
               </w:rPr>
             </w:pPr>
-            <w:hyperlink r:id="rId24" w:history="1">
+            <w:hyperlink r:id="rId23" w:history="1">
               <w:r>
                 <w:rPr>
                   <w:rStyle w:val="Hyperlink"/>
@@ -18777,7 +18838,7 @@
                 <w:sz w:val="20"/>
               </w:rPr>
             </w:pPr>
-            <w:hyperlink r:id="rId25" w:history="1">
+            <w:hyperlink r:id="rId24" w:history="1">
               <w:r>
                 <w:rPr>
                   <w:rStyle w:val="Hyperlink"/>
@@ -18806,7 +18867,7 @@
           <w:noProof w:val="0"/>
         </w:rPr>
       </w:pPr>
-      <w:bookmarkStart w:id="99" w:name="_Toc13810974"/>
+      <w:bookmarkStart w:id="106" w:name="_Toc13810974"/>
       <w:r>
         <w:rPr>
           <w:noProof w:val="0"/>
@@ -18837,7 +18898,7 @@
         </w:rPr>
         <w:t xml:space="preserve"> Specification</w:t>
       </w:r>
-      <w:bookmarkEnd w:id="99"/>
+      <w:bookmarkEnd w:id="106"/>
     </w:p>
     <w:p>
       <w:pPr>
@@ -18850,7 +18911,7 @@
           <w:noProof w:val="0"/>
         </w:rPr>
       </w:pPr>
-      <w:bookmarkStart w:id="100" w:name="_Toc13810975"/>
+      <w:bookmarkStart w:id="107" w:name="_Toc13810975"/>
       <w:r>
         <w:rPr>
           <w:noProof w:val="0"/>
@@ -18881,7 +18942,7 @@
         </w:rPr>
         <w:t xml:space="preserve"> Content Specification</w:t>
       </w:r>
-      <w:bookmarkEnd w:id="100"/>
+      <w:bookmarkEnd w:id="107"/>
     </w:p>
     <w:p>
       <w:pPr>
@@ -19086,7 +19147,7 @@
       <w:r>
         <w:t xml:space="preserve">. See </w:t>
       </w:r>
-      <w:ins w:id="101" w:author="Lynn" w:date="2021-05-17T20:19:00Z">
+      <w:ins w:id="108" w:author="Lynn" w:date="2021-05-17T20:19:00Z">
         <w:r>
           <w:fldChar w:fldCharType="begin"/>
         </w:r>
@@ -19102,7 +19163,7 @@
           </w:rPr>
           <w:t>ITI TF-2</w:t>
         </w:r>
-        <w:del w:id="102" w:author="Lynn" w:date="2021-05-17T20:18:00Z">
+        <w:del w:id="109" w:author="Lynn" w:date="2021-05-17T20:18:00Z">
           <w:r>
             <w:rPr>
               <w:rStyle w:val="Hyperlink"/>
@@ -19135,7 +19196,7 @@
           <w:noProof w:val="0"/>
         </w:rPr>
       </w:pPr>
-      <w:bookmarkStart w:id="103" w:name="_Toc13810976"/>
+      <w:bookmarkStart w:id="110" w:name="_Toc13810976"/>
       <w:r>
         <w:rPr>
           <w:noProof w:val="0"/>
@@ -19160,7 +19221,7 @@
         </w:rPr>
         <w:t>.1 Policy Structure</w:t>
       </w:r>
-      <w:bookmarkEnd w:id="103"/>
+      <w:bookmarkEnd w:id="110"/>
     </w:p>
     <w:p>
       <w:pPr>
@@ -19285,7 +19346,7 @@
       <w:r>
         <w:t xml:space="preserve">UUID (see </w:t>
       </w:r>
-      <w:ins w:id="104" w:author="Lynn" w:date="2021-05-17T20:20:00Z">
+      <w:ins w:id="111" w:author="Lynn" w:date="2021-05-17T20:20:00Z">
         <w:r>
           <w:fldChar w:fldCharType="begin"/>
         </w:r>
@@ -19548,7 +19609,7 @@
           <w:noProof w:val="0"/>
         </w:rPr>
       </w:pPr>
-      <w:bookmarkStart w:id="105" w:name="_Toc13810977"/>
+      <w:bookmarkStart w:id="112" w:name="_Toc13810977"/>
       <w:r>
         <w:rPr>
           <w:noProof w:val="0"/>
@@ -19567,7 +19628,7 @@
         </w:rPr>
         <w:t>.2.1.1.1 Human Readable Representation</w:t>
       </w:r>
-      <w:bookmarkEnd w:id="105"/>
+      <w:bookmarkEnd w:id="112"/>
     </w:p>
     <w:p>
       <w:pPr>
@@ -19725,7 +19786,7 @@
       <w:r>
         <w:t xml:space="preserve"> (see I</w:t>
       </w:r>
-      <w:ins w:id="106" w:author="Lynn" w:date="2021-05-17T20:22:00Z">
+      <w:ins w:id="113" w:author="Lynn" w:date="2021-05-17T20:22:00Z">
         <w:r>
           <w:fldChar w:fldCharType="begin"/>
         </w:r>
@@ -19757,7 +19818,7 @@
       <w:r>
         <w:t xml:space="preserve">following the </w:t>
       </w:r>
-      <w:ins w:id="107" w:author="Lynn" w:date="2021-05-17T20:21:00Z">
+      <w:ins w:id="114" w:author="Lynn" w:date="2021-05-17T20:21:00Z">
         <w:r>
           <w:t>XDS Scanned Documents (</w:t>
         </w:r>
@@ -19765,7 +19826,7 @@
       <w:r>
         <w:t>XDS-SD</w:t>
       </w:r>
-      <w:ins w:id="108" w:author="Lynn" w:date="2021-05-17T20:21:00Z">
+      <w:ins w:id="115" w:author="Lynn" w:date="2021-05-17T20:21:00Z">
         <w:r>
           <w:t>)</w:t>
         </w:r>
@@ -19779,12 +19840,12 @@
       <w:r>
         <w:t xml:space="preserve"> – see </w:t>
       </w:r>
-      <w:ins w:id="109" w:author="Lynn" w:date="2021-05-17T20:21:00Z">
+      <w:ins w:id="116" w:author="Lynn" w:date="2021-05-17T20:21:00Z">
         <w:r>
           <w:t>https://profiles.ihe.net/ITI/TF/Volume3/ch-5.2.html#5.2</w:t>
         </w:r>
       </w:ins>
-      <w:del w:id="110" w:author="Lynn" w:date="2021-05-17T20:21:00Z">
+      <w:del w:id="117" w:author="Lynn" w:date="2021-05-17T20:21:00Z">
         <w:r>
           <w:delText>ITI TF-3: 5.2</w:delText>
         </w:r>
@@ -19903,7 +19964,7 @@
           <w:noProof w:val="0"/>
         </w:rPr>
       </w:pPr>
-      <w:bookmarkStart w:id="111" w:name="_Toc13810978"/>
+      <w:bookmarkStart w:id="118" w:name="_Toc13810978"/>
       <w:r>
         <w:rPr>
           <w:noProof w:val="0"/>
@@ -19934,7 +19995,7 @@
         </w:rPr>
         <w:t xml:space="preserve"> Example Document</w:t>
       </w:r>
-      <w:bookmarkEnd w:id="111"/>
+      <w:bookmarkEnd w:id="118"/>
     </w:p>
     <w:p>
       <w:pPr>
@@ -20847,7 +20908,7 @@
           <w:noProof w:val="0"/>
         </w:rPr>
       </w:pPr>
-      <w:bookmarkStart w:id="112" w:name="_Toc13810979"/>
+      <w:bookmarkStart w:id="119" w:name="_Toc13810979"/>
       <w:r>
         <w:rPr>
           <w:noProof w:val="0"/>
@@ -20890,7 +20951,7 @@
         </w:rPr>
         <w:t>Data Types</w:t>
       </w:r>
-      <w:bookmarkEnd w:id="112"/>
+      <w:bookmarkEnd w:id="119"/>
     </w:p>
     <w:p>
       <w:pPr>
@@ -21447,7 +21508,7 @@
           <w:noProof w:val="0"/>
         </w:rPr>
       </w:pPr>
-      <w:bookmarkStart w:id="113" w:name="_Toc13810980"/>
+      <w:bookmarkStart w:id="120" w:name="_Toc13810980"/>
       <w:r>
         <w:rPr>
           <w:noProof w:val="0"/>
@@ -21472,7 +21533,7 @@
         </w:rPr>
         <w:t>.3 Functions</w:t>
       </w:r>
-      <w:bookmarkEnd w:id="113"/>
+      <w:bookmarkEnd w:id="120"/>
     </w:p>
     <w:p>
       <w:pPr>
@@ -21889,7 +21950,7 @@
           <w:noProof w:val="0"/>
         </w:rPr>
       </w:pPr>
-      <w:bookmarkStart w:id="114" w:name="_Toc13810981"/>
+      <w:bookmarkStart w:id="121" w:name="_Toc13810981"/>
       <w:r>
         <w:rPr>
           <w:noProof w:val="0"/>
@@ -21932,7 +21993,7 @@
         </w:rPr>
         <w:t xml:space="preserve"> Subject</w:t>
       </w:r>
-      <w:bookmarkEnd w:id="114"/>
+      <w:bookmarkEnd w:id="121"/>
     </w:p>
     <w:p>
       <w:pPr>
@@ -21945,7 +22006,7 @@
           <w:noProof w:val="0"/>
         </w:rPr>
       </w:pPr>
-      <w:bookmarkStart w:id="115" w:name="_Toc13810982"/>
+      <w:bookmarkStart w:id="122" w:name="_Toc13810982"/>
       <w:r>
         <w:rPr>
           <w:noProof w:val="0"/>
@@ -21964,7 +22025,7 @@
         </w:rPr>
         <w:t>.2.1.4.1 User ID</w:t>
       </w:r>
-      <w:bookmarkEnd w:id="115"/>
+      <w:bookmarkEnd w:id="122"/>
     </w:p>
     <w:tbl>
       <w:tblPr>
@@ -22008,7 +22069,7 @@
             <w:pPr>
               <w:pStyle w:val="BodyText"/>
             </w:pPr>
-            <w:ins w:id="116" w:author="Lynn" w:date="2021-05-17T20:24:00Z">
+            <w:ins w:id="123" w:author="Lynn" w:date="2021-05-17T20:24:00Z">
               <w:r>
                 <w:fldChar w:fldCharType="begin"/>
               </w:r>
@@ -22024,7 +22085,7 @@
                 </w:rPr>
                 <w:t>ITI TF-2</w:t>
               </w:r>
-              <w:del w:id="117" w:author="Lynn" w:date="2021-05-17T20:22:00Z">
+              <w:del w:id="124" w:author="Lynn" w:date="2021-05-17T20:22:00Z">
                 <w:r>
                   <w:rPr>
                     <w:rStyle w:val="Hyperlink"/>
@@ -22578,7 +22639,7 @@
           <w:noProof w:val="0"/>
         </w:rPr>
       </w:pPr>
-      <w:bookmarkStart w:id="118" w:name="_Toc13810983"/>
+      <w:bookmarkStart w:id="125" w:name="_Toc13810983"/>
       <w:r>
         <w:rPr>
           <w:noProof w:val="0"/>
@@ -22609,7 +22670,7 @@
         </w:rPr>
         <w:t>User Organization</w:t>
       </w:r>
-      <w:bookmarkEnd w:id="118"/>
+      <w:bookmarkEnd w:id="125"/>
     </w:p>
     <w:tbl>
       <w:tblPr>
@@ -22654,7 +22715,7 @@
             <w:pPr>
               <w:pStyle w:val="BodyText"/>
             </w:pPr>
-            <w:ins w:id="119" w:author="Lynn" w:date="2021-05-17T20:24:00Z">
+            <w:ins w:id="126" w:author="Lynn" w:date="2021-05-17T20:24:00Z">
               <w:r>
                 <w:fldChar w:fldCharType="begin"/>
               </w:r>
@@ -22674,7 +22735,7 @@
                 <w:fldChar w:fldCharType="end"/>
               </w:r>
             </w:ins>
-            <w:del w:id="120" w:author="Lynn" w:date="2021-05-17T20:24:00Z">
+            <w:del w:id="127" w:author="Lynn" w:date="2021-05-17T20:24:00Z">
               <w:r>
                 <w:delText xml:space="preserve">ITI TF-2b: </w:delText>
               </w:r>
@@ -22682,7 +22743,7 @@
                 <w:delText xml:space="preserve">3.40.4.1.2 </w:delText>
               </w:r>
             </w:del>
-            <w:ins w:id="121" w:author="Lynn" w:date="2021-05-17T20:24:00Z">
+            <w:ins w:id="128" w:author="Lynn" w:date="2021-05-17T20:24:00Z">
               <w:r>
                 <w:t xml:space="preserve"> </w:t>
               </w:r>
@@ -23192,7 +23253,7 @@
           <w:noProof w:val="0"/>
         </w:rPr>
       </w:pPr>
-      <w:bookmarkStart w:id="122" w:name="_Toc13810984"/>
+      <w:bookmarkStart w:id="129" w:name="_Toc13810984"/>
       <w:r>
         <w:rPr>
           <w:noProof w:val="0"/>
@@ -23224,7 +23285,7 @@
         </w:rPr>
         <w:t>User Organization ID</w:t>
       </w:r>
-      <w:bookmarkEnd w:id="122"/>
+      <w:bookmarkEnd w:id="129"/>
     </w:p>
     <w:tbl>
       <w:tblPr>
@@ -23265,7 +23326,7 @@
             <w:pPr>
               <w:pStyle w:val="BodyText"/>
             </w:pPr>
-            <w:ins w:id="123" w:author="Lynn" w:date="2021-05-17T20:24:00Z">
+            <w:ins w:id="130" w:author="Lynn" w:date="2021-05-17T20:24:00Z">
               <w:r>
                 <w:fldChar w:fldCharType="begin"/>
               </w:r>
@@ -23285,7 +23346,7 @@
                 <w:fldChar w:fldCharType="end"/>
               </w:r>
             </w:ins>
-            <w:del w:id="124" w:author="Lynn" w:date="2021-05-17T20:24:00Z">
+            <w:del w:id="131" w:author="Lynn" w:date="2021-05-17T20:24:00Z">
               <w:r>
                 <w:delText xml:space="preserve">ITI TF-2b: </w:delText>
               </w:r>
@@ -23536,7 +23597,7 @@
               <w:pStyle w:val="BodyText"/>
               <w:rPr>
                 <w:rStyle w:val="XMLname"/>
-                <w:rPrChange w:id="125" w:author="Lynn" w:date="2021-05-17T20:25:00Z">
+                <w:rPrChange w:id="132" w:author="Lynn" w:date="2021-05-17T20:25:00Z">
                   <w:rPr/>
                 </w:rPrChange>
               </w:rPr>
@@ -23545,7 +23606,7 @@
             <w:r>
               <w:rPr>
                 <w:rStyle w:val="XMLname"/>
-                <w:rPrChange w:id="126" w:author="Lynn" w:date="2021-05-17T20:25:00Z">
+                <w:rPrChange w:id="133" w:author="Lynn" w:date="2021-05-17T20:25:00Z">
                   <w:rPr/>
                 </w:rPrChange>
               </w:rPr>
@@ -23555,7 +23616,7 @@
             <w:r>
               <w:rPr>
                 <w:rStyle w:val="XMLname"/>
-                <w:rPrChange w:id="127" w:author="Lynn" w:date="2021-05-17T20:25:00Z">
+                <w:rPrChange w:id="134" w:author="Lynn" w:date="2021-05-17T20:25:00Z">
                   <w:rPr/>
                 </w:rPrChange>
               </w:rPr>
@@ -23594,7 +23655,7 @@
               <w:pStyle w:val="BodyText"/>
               <w:rPr>
                 <w:rStyle w:val="XMLname"/>
-                <w:rPrChange w:id="128" w:author="Lynn" w:date="2021-05-17T20:25:00Z">
+                <w:rPrChange w:id="135" w:author="Lynn" w:date="2021-05-17T20:25:00Z">
                   <w:rPr/>
                 </w:rPrChange>
               </w:rPr>
@@ -23602,7 +23663,7 @@
             <w:r>
               <w:rPr>
                 <w:rStyle w:val="XMLname"/>
-                <w:rPrChange w:id="129" w:author="Lynn" w:date="2021-05-17T20:25:00Z">
+                <w:rPrChange w:id="136" w:author="Lynn" w:date="2021-05-17T20:25:00Z">
                   <w:rPr/>
                 </w:rPrChange>
               </w:rPr>
@@ -23824,7 +23885,7 @@
           <w:noProof w:val="0"/>
         </w:rPr>
       </w:pPr>
-      <w:bookmarkStart w:id="130" w:name="_Toc13810985"/>
+      <w:bookmarkStart w:id="137" w:name="_Toc13810985"/>
       <w:r>
         <w:rPr>
           <w:noProof w:val="0"/>
@@ -23855,7 +23916,7 @@
         </w:rPr>
         <w:t>User Home Community ID</w:t>
       </w:r>
-      <w:bookmarkEnd w:id="130"/>
+      <w:bookmarkEnd w:id="137"/>
     </w:p>
     <w:tbl>
       <w:tblPr>
@@ -23896,17 +23957,17 @@
             <w:pPr>
               <w:pStyle w:val="BodyText"/>
             </w:pPr>
-            <w:ins w:id="131" w:author="Lynn" w:date="2021-05-17T20:25:00Z">
+            <w:ins w:id="138" w:author="Lynn" w:date="2021-05-17T20:25:00Z">
               <w:r>
                 <w:fldChar w:fldCharType="begin"/>
               </w:r>
             </w:ins>
-            <w:ins w:id="132" w:author="Lynn" w:date="2021-05-17T20:52:00Z">
+            <w:ins w:id="139" w:author="Lynn" w:date="2021-05-17T20:52:00Z">
               <w:r>
                 <w:instrText>HYPERLINK "https://profiles.ihe.net/ITI/TF/Volume2/ITI-40.html" \l "3.40.4.1.2"</w:instrText>
               </w:r>
             </w:ins>
-            <w:ins w:id="133" w:author="Lynn" w:date="2021-05-17T20:25:00Z">
+            <w:ins w:id="140" w:author="Lynn" w:date="2021-05-17T20:25:00Z">
               <w:r>
                 <w:fldChar w:fldCharType="separate"/>
               </w:r>
@@ -23920,7 +23981,7 @@
                 <w:fldChar w:fldCharType="end"/>
               </w:r>
             </w:ins>
-            <w:del w:id="134" w:author="Lynn" w:date="2021-05-17T20:25:00Z">
+            <w:del w:id="141" w:author="Lynn" w:date="2021-05-17T20:25:00Z">
               <w:r>
                 <w:delText xml:space="preserve">ITI TF-2b: </w:delText>
               </w:r>
@@ -23928,7 +23989,7 @@
                 <w:delText xml:space="preserve">3.40.4.1.2 </w:delText>
               </w:r>
             </w:del>
-            <w:ins w:id="135" w:author="Lynn" w:date="2021-05-17T20:25:00Z">
+            <w:ins w:id="142" w:author="Lynn" w:date="2021-05-17T20:25:00Z">
               <w:r>
                 <w:t xml:space="preserve"> </w:t>
               </w:r>
@@ -24511,7 +24572,7 @@
           <w:noProof w:val="0"/>
         </w:rPr>
       </w:pPr>
-      <w:bookmarkStart w:id="136" w:name="_Toc13810986"/>
+      <w:bookmarkStart w:id="143" w:name="_Toc13810986"/>
       <w:r>
         <w:rPr>
           <w:noProof w:val="0"/>
@@ -24542,7 +24603,7 @@
         </w:rPr>
         <w:t>National Provider Identifier (NPI)</w:t>
       </w:r>
-      <w:bookmarkEnd w:id="136"/>
+      <w:bookmarkEnd w:id="143"/>
     </w:p>
     <w:tbl>
       <w:tblPr>
@@ -24586,17 +24647,17 @@
             <w:pPr>
               <w:pStyle w:val="BodyText"/>
             </w:pPr>
-            <w:ins w:id="137" w:author="Lynn" w:date="2021-05-17T20:26:00Z">
+            <w:ins w:id="144" w:author="Lynn" w:date="2021-05-17T20:26:00Z">
               <w:r>
                 <w:fldChar w:fldCharType="begin"/>
               </w:r>
             </w:ins>
-            <w:ins w:id="138" w:author="Lynn" w:date="2021-05-17T20:52:00Z">
+            <w:ins w:id="145" w:author="Lynn" w:date="2021-05-17T20:52:00Z">
               <w:r>
                 <w:instrText>HYPERLINK "https://profiles.ihe.net/ITI/TF/Volume2/ITI-40.html" \l "3.40.4.1.2"</w:instrText>
               </w:r>
             </w:ins>
-            <w:ins w:id="139" w:author="Lynn" w:date="2021-05-17T20:26:00Z">
+            <w:ins w:id="146" w:author="Lynn" w:date="2021-05-17T20:26:00Z">
               <w:r>
                 <w:fldChar w:fldCharType="separate"/>
               </w:r>
@@ -24610,7 +24671,7 @@
                 <w:fldChar w:fldCharType="end"/>
               </w:r>
             </w:ins>
-            <w:del w:id="140" w:author="Lynn" w:date="2021-05-17T20:26:00Z">
+            <w:del w:id="147" w:author="Lynn" w:date="2021-05-17T20:26:00Z">
               <w:r>
                 <w:delText xml:space="preserve">ITI TF-2b: </w:delText>
               </w:r>
@@ -24618,7 +24679,7 @@
                 <w:delText xml:space="preserve">3.40.4.1.2 </w:delText>
               </w:r>
             </w:del>
-            <w:ins w:id="141" w:author="Lynn" w:date="2021-05-17T20:26:00Z">
+            <w:ins w:id="148" w:author="Lynn" w:date="2021-05-17T20:26:00Z">
               <w:r>
                 <w:t xml:space="preserve"> </w:t>
               </w:r>
@@ -25224,7 +25285,7 @@
           <w:noProof w:val="0"/>
         </w:rPr>
       </w:pPr>
-      <w:bookmarkStart w:id="142" w:name="_Toc13810987"/>
+      <w:bookmarkStart w:id="149" w:name="_Toc13810987"/>
       <w:r>
         <w:rPr>
           <w:noProof w:val="0"/>
@@ -25255,7 +25316,7 @@
         </w:rPr>
         <w:t>User Role</w:t>
       </w:r>
-      <w:bookmarkEnd w:id="142"/>
+      <w:bookmarkEnd w:id="149"/>
     </w:p>
     <w:tbl>
       <w:tblPr>
@@ -25299,7 +25360,7 @@
             <w:pPr>
               <w:pStyle w:val="BodyText"/>
             </w:pPr>
-            <w:ins w:id="143" w:author="Lynn" w:date="2021-05-17T20:51:00Z">
+            <w:ins w:id="150" w:author="Lynn" w:date="2021-05-17T20:51:00Z">
               <w:r>
                 <w:rPr>
                   <w:szCs w:val="24"/>
@@ -25319,12 +25380,6 @@
                   <w:szCs w:val="24"/>
                   <w:lang w:eastAsia="de-DE"/>
                 </w:rPr>
-              </w:r>
-              <w:r>
-                <w:rPr>
-                  <w:szCs w:val="24"/>
-                  <w:lang w:eastAsia="de-DE"/>
-                </w:rPr>
                 <w:fldChar w:fldCharType="separate"/>
               </w:r>
               <w:r>
@@ -25335,13 +25390,11 @@
                 </w:rPr>
                 <w:t>ITI TF-2</w:t>
               </w:r>
-              <w:del w:id="144" w:author="Lynn" w:date="2021-05-17T20:26:00Z">
+              <w:del w:id="151" w:author="Lynn" w:date="2021-05-17T20:26:00Z">
                 <w:r>
                   <w:rPr>
                     <w:rStyle w:val="Hyperlink"/>
-                    <w:szCs w:val="24"/>
-                    <w:lang w:eastAsia="de-DE"/>
-                    <w:rPrChange w:id="145" w:author="Lynn" w:date="2021-05-17T20:50:00Z">
+                    <w:rPrChange w:id="152" w:author="Lynn" w:date="2021-05-17T20:50:00Z">
                       <w:rPr>
                         <w:szCs w:val="24"/>
                         <w:lang w:eastAsia="de-DE"/>
@@ -25354,9 +25407,7 @@
               <w:r>
                 <w:rPr>
                   <w:rStyle w:val="Hyperlink"/>
-                  <w:szCs w:val="24"/>
-                  <w:lang w:eastAsia="de-DE"/>
-                  <w:rPrChange w:id="146" w:author="Lynn" w:date="2021-05-17T20:50:00Z">
+                  <w:rPrChange w:id="153" w:author="Lynn" w:date="2021-05-17T20:50:00Z">
                     <w:rPr>
                       <w:szCs w:val="24"/>
                       <w:lang w:eastAsia="de-DE"/>
@@ -26031,7 +26082,7 @@
           <w:noProof w:val="0"/>
         </w:rPr>
       </w:pPr>
-      <w:bookmarkStart w:id="147" w:name="_Toc13810988"/>
+      <w:bookmarkStart w:id="154" w:name="_Toc13810988"/>
       <w:r>
         <w:rPr>
           <w:noProof w:val="0"/>
@@ -26077,7 +26128,7 @@
         </w:rPr>
         <w:t xml:space="preserve"> Use</w:t>
       </w:r>
-      <w:bookmarkEnd w:id="147"/>
+      <w:bookmarkEnd w:id="154"/>
     </w:p>
     <w:tbl>
       <w:tblPr>
@@ -26121,17 +26172,17 @@
             <w:pPr>
               <w:pStyle w:val="BodyText"/>
             </w:pPr>
-            <w:ins w:id="148" w:author="Lynn" w:date="2021-05-17T20:27:00Z">
+            <w:ins w:id="155" w:author="Lynn" w:date="2021-05-17T20:27:00Z">
               <w:r>
                 <w:fldChar w:fldCharType="begin"/>
               </w:r>
             </w:ins>
-            <w:ins w:id="149" w:author="Lynn" w:date="2021-05-17T20:51:00Z">
+            <w:ins w:id="156" w:author="Lynn" w:date="2021-05-17T20:51:00Z">
               <w:r>
                 <w:instrText>HYPERLINK "https://profiles.ihe.net/ITI/TF/Volume2/ITI-40.html" \l "3.40.4.1.2.3"</w:instrText>
               </w:r>
             </w:ins>
-            <w:ins w:id="150" w:author="Lynn" w:date="2021-05-17T20:27:00Z">
+            <w:ins w:id="157" w:author="Lynn" w:date="2021-05-17T20:27:00Z">
               <w:r>
                 <w:fldChar w:fldCharType="separate"/>
               </w:r>
@@ -26141,7 +26192,7 @@
                 </w:rPr>
                 <w:t>ITI TF-2</w:t>
               </w:r>
-              <w:del w:id="151" w:author="Lynn" w:date="2021-05-17T20:27:00Z">
+              <w:del w:id="158" w:author="Lynn" w:date="2021-05-17T20:27:00Z">
                 <w:r>
                   <w:rPr>
                     <w:rStyle w:val="Hyperlink"/>
@@ -26883,7 +26934,7 @@
           <w:noProof w:val="0"/>
         </w:rPr>
       </w:pPr>
-      <w:bookmarkStart w:id="152" w:name="_Toc13810989"/>
+      <w:bookmarkStart w:id="159" w:name="_Toc13810989"/>
       <w:r>
         <w:rPr>
           <w:noProof w:val="0"/>
@@ -26902,7 +26953,7 @@
         </w:rPr>
         <w:t xml:space="preserve"> Other Provider Identifier</w:t>
       </w:r>
-      <w:bookmarkEnd w:id="152"/>
+      <w:bookmarkEnd w:id="159"/>
     </w:p>
     <w:tbl>
       <w:tblPr>
@@ -26946,17 +26997,17 @@
             <w:pPr>
               <w:pStyle w:val="BodyText"/>
             </w:pPr>
-            <w:ins w:id="153" w:author="Lynn" w:date="2021-05-17T20:27:00Z">
+            <w:ins w:id="160" w:author="Lynn" w:date="2021-05-17T20:27:00Z">
               <w:r>
                 <w:fldChar w:fldCharType="begin"/>
               </w:r>
             </w:ins>
-            <w:ins w:id="154" w:author="Lynn" w:date="2021-05-17T20:49:00Z">
+            <w:ins w:id="161" w:author="Lynn" w:date="2021-05-17T20:49:00Z">
               <w:r>
                 <w:instrText>HYPERLINK "https://profiles.ihe.net/ITI/TF/Volume2/ITI-40.html" \l "3.40.4.1.2"</w:instrText>
               </w:r>
             </w:ins>
-            <w:ins w:id="155" w:author="Lynn" w:date="2021-05-17T20:27:00Z">
+            <w:ins w:id="162" w:author="Lynn" w:date="2021-05-17T20:27:00Z">
               <w:r>
                 <w:fldChar w:fldCharType="separate"/>
               </w:r>
@@ -26966,7 +27017,7 @@
                 </w:rPr>
                 <w:t>ITI TF-2</w:t>
               </w:r>
-              <w:del w:id="156" w:author="Lynn" w:date="2021-05-17T20:27:00Z">
+              <w:del w:id="163" w:author="Lynn" w:date="2021-05-17T20:27:00Z">
                 <w:r>
                   <w:rPr>
                     <w:rStyle w:val="Hyperlink"/>
@@ -27615,7 +27666,7 @@
           <w:noProof w:val="0"/>
         </w:rPr>
       </w:pPr>
-      <w:bookmarkStart w:id="157" w:name="_Toc13810990"/>
+      <w:bookmarkStart w:id="164" w:name="_Toc13810990"/>
       <w:r>
         <w:rPr>
           <w:noProof w:val="0"/>
@@ -27670,7 +27721,7 @@
         </w:rPr>
         <w:t xml:space="preserve"> Resources</w:t>
       </w:r>
-      <w:bookmarkEnd w:id="157"/>
+      <w:bookmarkEnd w:id="164"/>
     </w:p>
     <w:p>
       <w:pPr>
@@ -27683,7 +27734,7 @@
           <w:noProof w:val="0"/>
         </w:rPr>
       </w:pPr>
-      <w:bookmarkStart w:id="158" w:name="_Toc13810991"/>
+      <w:bookmarkStart w:id="165" w:name="_Toc13810991"/>
       <w:r>
         <w:rPr>
           <w:noProof w:val="0"/>
@@ -27744,7 +27795,7 @@
         </w:rPr>
         <w:t>General Document Sharing Attributes</w:t>
       </w:r>
-      <w:bookmarkEnd w:id="158"/>
+      <w:bookmarkEnd w:id="165"/>
     </w:p>
     <w:p>
       <w:pPr>
@@ -27802,7 +27853,7 @@
           <w:noProof w:val="0"/>
         </w:rPr>
       </w:pPr>
-      <w:bookmarkStart w:id="159" w:name="_Toc13810992"/>
+      <w:bookmarkStart w:id="166" w:name="_Toc13810992"/>
       <w:r>
         <w:rPr>
           <w:noProof w:val="0"/>
@@ -27839,7 +27890,7 @@
         </w:rPr>
         <w:t>Author Institution ID</w:t>
       </w:r>
-      <w:bookmarkEnd w:id="159"/>
+      <w:bookmarkEnd w:id="166"/>
     </w:p>
     <w:tbl>
       <w:tblPr>
@@ -27883,17 +27934,17 @@
             <w:pPr>
               <w:pStyle w:val="BodyText"/>
             </w:pPr>
-            <w:ins w:id="160" w:author="Lynn" w:date="2021-05-17T20:28:00Z">
+            <w:ins w:id="167" w:author="Lynn" w:date="2021-05-17T20:28:00Z">
               <w:r>
                 <w:fldChar w:fldCharType="begin"/>
               </w:r>
             </w:ins>
-            <w:ins w:id="161" w:author="Lynn" w:date="2021-05-17T20:49:00Z">
+            <w:ins w:id="168" w:author="Lynn" w:date="2021-05-17T20:49:00Z">
               <w:r>
                 <w:instrText>HYPERLINK "https://profiles.ihe.net/ITI/TF/Volume3/ch-4.2.html" \l "4.2.3.1.4.1"</w:instrText>
               </w:r>
             </w:ins>
-            <w:ins w:id="162" w:author="Lynn" w:date="2021-05-17T20:28:00Z">
+            <w:ins w:id="169" w:author="Lynn" w:date="2021-05-17T20:28:00Z">
               <w:r>
                 <w:fldChar w:fldCharType="separate"/>
               </w:r>
@@ -28396,7 +28447,7 @@
           <w:noProof w:val="0"/>
         </w:rPr>
       </w:pPr>
-      <w:bookmarkStart w:id="163" w:name="_Toc13810993"/>
+      <w:bookmarkStart w:id="170" w:name="_Toc13810993"/>
       <w:r>
         <w:rPr>
           <w:noProof w:val="0"/>
@@ -28433,7 +28484,7 @@
         </w:rPr>
         <w:t>Author Person ID</w:t>
       </w:r>
-      <w:bookmarkEnd w:id="163"/>
+      <w:bookmarkEnd w:id="170"/>
     </w:p>
     <w:tbl>
       <w:tblPr>
@@ -28477,17 +28528,17 @@
             <w:pPr>
               <w:pStyle w:val="BodyText"/>
             </w:pPr>
-            <w:ins w:id="164" w:author="Lynn" w:date="2021-05-17T20:29:00Z">
+            <w:ins w:id="171" w:author="Lynn" w:date="2021-05-17T20:29:00Z">
               <w:r>
                 <w:fldChar w:fldCharType="begin"/>
               </w:r>
             </w:ins>
-            <w:ins w:id="165" w:author="Lynn" w:date="2021-05-17T20:49:00Z">
+            <w:ins w:id="172" w:author="Lynn" w:date="2021-05-17T20:49:00Z">
               <w:r>
                 <w:instrText>HYPERLINK "https://profiles.ihe.net/ITI/TF/Volume3/ch-4.2.html" \l "4.2.3.1.4.2"</w:instrText>
               </w:r>
             </w:ins>
-            <w:ins w:id="166" w:author="Lynn" w:date="2021-05-17T20:29:00Z">
+            <w:ins w:id="173" w:author="Lynn" w:date="2021-05-17T20:29:00Z">
               <w:r>
                 <w:fldChar w:fldCharType="separate"/>
               </w:r>
@@ -29035,7 +29086,7 @@
           <w:noProof w:val="0"/>
         </w:rPr>
       </w:pPr>
-      <w:bookmarkStart w:id="167" w:name="_Toc13810994"/>
+      <w:bookmarkStart w:id="174" w:name="_Toc13810994"/>
       <w:r>
         <w:rPr>
           <w:noProof w:val="0"/>
@@ -29072,7 +29123,7 @@
         </w:rPr>
         <w:t>Availability Status</w:t>
       </w:r>
-      <w:bookmarkEnd w:id="167"/>
+      <w:bookmarkEnd w:id="174"/>
     </w:p>
     <w:tbl>
       <w:tblPr>
@@ -29114,17 +29165,17 @@
             <w:pPr>
               <w:pStyle w:val="BodyText"/>
             </w:pPr>
-            <w:ins w:id="168" w:author="Lynn" w:date="2021-05-17T20:29:00Z">
+            <w:ins w:id="175" w:author="Lynn" w:date="2021-05-17T20:29:00Z">
               <w:r>
                 <w:fldChar w:fldCharType="begin"/>
               </w:r>
             </w:ins>
-            <w:ins w:id="169" w:author="Lynn" w:date="2021-05-17T20:48:00Z">
+            <w:ins w:id="176" w:author="Lynn" w:date="2021-05-17T20:48:00Z">
               <w:r>
                 <w:instrText>HYPERLINK "https://profiles.ihe.net/ITI/TF/Volume3/ch-4.2.html" \l "4.2.3.2.2"</w:instrText>
               </w:r>
             </w:ins>
-            <w:ins w:id="170" w:author="Lynn" w:date="2021-05-17T20:29:00Z">
+            <w:ins w:id="177" w:author="Lynn" w:date="2021-05-17T20:29:00Z">
               <w:r>
                 <w:fldChar w:fldCharType="separate"/>
               </w:r>
@@ -29132,37 +29183,13 @@
                 <w:rPr>
                   <w:rStyle w:val="Hyperlink"/>
                 </w:rPr>
-                <w:t>ITI T</w:t>
+                <w:t xml:space="preserve">ITI TF-3: </w:t>
               </w:r>
               <w:r>
                 <w:rPr>
                   <w:rStyle w:val="Hyperlink"/>
                 </w:rPr>
-                <w:t>F</w:t>
-              </w:r>
-              <w:r>
-                <w:rPr>
-                  <w:rStyle w:val="Hyperlink"/>
-                </w:rPr>
-                <w:t xml:space="preserve">-3: </w:t>
-              </w:r>
-              <w:r>
-                <w:rPr>
-                  <w:rStyle w:val="Hyperlink"/>
-                </w:rPr>
-                <w:t>4.2.3.</w:t>
-              </w:r>
-              <w:r>
-                <w:rPr>
-                  <w:rStyle w:val="Hyperlink"/>
-                </w:rPr>
-                <w:t>2</w:t>
-              </w:r>
-              <w:r>
-                <w:rPr>
-                  <w:rStyle w:val="Hyperlink"/>
-                </w:rPr>
-                <w:t>.2</w:t>
+                <w:t>4.2.3.2.2</w:t>
               </w:r>
               <w:r>
                 <w:fldChar w:fldCharType="end"/>
@@ -29184,17 +29211,17 @@
             <w:pPr>
               <w:pStyle w:val="BodyText"/>
             </w:pPr>
-            <w:ins w:id="171" w:author="Lynn" w:date="2021-05-17T20:30:00Z">
+            <w:ins w:id="178" w:author="Lynn" w:date="2021-05-17T20:30:00Z">
               <w:r>
                 <w:fldChar w:fldCharType="begin"/>
               </w:r>
             </w:ins>
-            <w:ins w:id="172" w:author="Lynn" w:date="2021-05-17T20:48:00Z">
+            <w:ins w:id="179" w:author="Lynn" w:date="2021-05-17T20:48:00Z">
               <w:r>
                 <w:instrText>HYPERLINK "https://profiles.ihe.net/ITI/TF/Volume3/ch-4.2.html" \l "4.2.3.3.2"</w:instrText>
               </w:r>
             </w:ins>
-            <w:ins w:id="173" w:author="Lynn" w:date="2021-05-17T20:30:00Z">
+            <w:ins w:id="180" w:author="Lynn" w:date="2021-05-17T20:30:00Z">
               <w:r>
                 <w:fldChar w:fldCharType="separate"/>
               </w:r>
@@ -29230,17 +29257,17 @@
             <w:pPr>
               <w:pStyle w:val="BodyText"/>
             </w:pPr>
-            <w:ins w:id="174" w:author="Lynn" w:date="2021-05-17T20:30:00Z">
+            <w:ins w:id="181" w:author="Lynn" w:date="2021-05-17T20:30:00Z">
               <w:r>
                 <w:fldChar w:fldCharType="begin"/>
               </w:r>
             </w:ins>
-            <w:ins w:id="175" w:author="Lynn" w:date="2021-05-17T20:48:00Z">
+            <w:ins w:id="182" w:author="Lynn" w:date="2021-05-17T20:48:00Z">
               <w:r>
                 <w:instrText>HYPERLINK "https://profiles.ihe.net/ITI/TF/Volume3/ch-4.2.html" \l "4.2.3.4.1"</w:instrText>
               </w:r>
             </w:ins>
-            <w:ins w:id="176" w:author="Lynn" w:date="2021-05-17T20:30:00Z">
+            <w:ins w:id="183" w:author="Lynn" w:date="2021-05-17T20:30:00Z">
               <w:r>
                 <w:fldChar w:fldCharType="separate"/>
               </w:r>
@@ -29697,7 +29724,7 @@
           <w:noProof w:val="0"/>
         </w:rPr>
       </w:pPr>
-      <w:bookmarkStart w:id="177" w:name="_Toc13810995"/>
+      <w:bookmarkStart w:id="184" w:name="_Toc13810995"/>
       <w:r>
         <w:rPr>
           <w:noProof w:val="0"/>
@@ -29735,7 +29762,7 @@
         </w:rPr>
         <w:t>Community ID</w:t>
       </w:r>
-      <w:bookmarkEnd w:id="177"/>
+      <w:bookmarkEnd w:id="184"/>
     </w:p>
     <w:tbl>
       <w:tblPr>
@@ -29804,17 +29831,17 @@
             <w:r>
               <w:t xml:space="preserve"> (</w:t>
             </w:r>
-            <w:ins w:id="178" w:author="Lynn" w:date="2021-05-17T20:31:00Z">
+            <w:ins w:id="185" w:author="Lynn" w:date="2021-05-17T20:31:00Z">
               <w:r>
                 <w:fldChar w:fldCharType="begin"/>
               </w:r>
             </w:ins>
-            <w:ins w:id="179" w:author="Lynn" w:date="2021-05-17T20:46:00Z">
+            <w:ins w:id="186" w:author="Lynn" w:date="2021-05-17T20:46:00Z">
               <w:r>
                 <w:instrText>HYPERLINK "https://profiles.ihe.net/ITI/TF/Volume3/ch-4.2.html" \l "4.2.3.2.12"</w:instrText>
               </w:r>
             </w:ins>
-            <w:ins w:id="180" w:author="Lynn" w:date="2021-05-17T20:31:00Z">
+            <w:ins w:id="187" w:author="Lynn" w:date="2021-05-17T20:31:00Z">
               <w:r>
                 <w:fldChar w:fldCharType="separate"/>
               </w:r>
@@ -29839,17 +29866,17 @@
             <w:r>
               <w:t xml:space="preserve">" and </w:t>
             </w:r>
-            <w:ins w:id="181" w:author="Lynn" w:date="2021-05-17T20:31:00Z">
+            <w:ins w:id="188" w:author="Lynn" w:date="2021-05-17T20:31:00Z">
               <w:r>
                 <w:fldChar w:fldCharType="begin"/>
               </w:r>
             </w:ins>
-            <w:ins w:id="182" w:author="Lynn" w:date="2021-05-17T20:46:00Z">
+            <w:ins w:id="189" w:author="Lynn" w:date="2021-05-17T20:46:00Z">
               <w:r>
                 <w:instrText>HYPERLINK "https://profiles.ihe.net/ITI/TF/Volume3/ch-4.2.html" \l "4.2.3.3.6"</w:instrText>
               </w:r>
             </w:ins>
-            <w:ins w:id="183" w:author="Lynn" w:date="2021-05-17T20:31:00Z">
+            <w:ins w:id="190" w:author="Lynn" w:date="2021-05-17T20:31:00Z">
               <w:r>
                 <w:fldChar w:fldCharType="separate"/>
               </w:r>
@@ -30035,7 +30062,7 @@
             <w:r>
               <w:rPr>
                 <w:rStyle w:val="XMLname"/>
-                <w:rPrChange w:id="184" w:author="Lynn" w:date="2021-05-17T20:32:00Z">
+                <w:rPrChange w:id="191" w:author="Lynn" w:date="2021-05-17T20:32:00Z">
                   <w:rPr/>
                 </w:rPrChange>
               </w:rPr>
@@ -30316,7 +30343,7 @@
           <w:noProof w:val="0"/>
         </w:rPr>
       </w:pPr>
-      <w:bookmarkStart w:id="185" w:name="_Toc13810996"/>
+      <w:bookmarkStart w:id="192" w:name="_Toc13810996"/>
       <w:r>
         <w:rPr>
           <w:noProof w:val="0"/>
@@ -30353,7 +30380,7 @@
         </w:rPr>
         <w:t>Patient ID</w:t>
       </w:r>
-      <w:bookmarkEnd w:id="185"/>
+      <w:bookmarkEnd w:id="192"/>
     </w:p>
     <w:tbl>
       <w:tblPr>
@@ -30397,17 +30424,17 @@
             <w:pPr>
               <w:pStyle w:val="BodyText"/>
             </w:pPr>
-            <w:ins w:id="186" w:author="Lynn" w:date="2021-05-17T20:32:00Z">
+            <w:ins w:id="193" w:author="Lynn" w:date="2021-05-17T20:32:00Z">
               <w:r>
                 <w:fldChar w:fldCharType="begin"/>
               </w:r>
             </w:ins>
-            <w:ins w:id="187" w:author="Lynn" w:date="2021-05-17T20:45:00Z">
+            <w:ins w:id="194" w:author="Lynn" w:date="2021-05-17T20:45:00Z">
               <w:r>
                 <w:instrText>HYPERLINK "https://profiles.ihe.net/ITI/TF/Volume3/ch-4.2.html" \l "4.2.3.2.16"</w:instrText>
               </w:r>
             </w:ins>
-            <w:ins w:id="188" w:author="Lynn" w:date="2021-05-17T20:32:00Z">
+            <w:ins w:id="195" w:author="Lynn" w:date="2021-05-17T20:32:00Z">
               <w:r>
                 <w:fldChar w:fldCharType="separate"/>
               </w:r>
@@ -30443,17 +30470,17 @@
             <w:pPr>
               <w:pStyle w:val="BodyText"/>
             </w:pPr>
-            <w:ins w:id="189" w:author="Lynn" w:date="2021-05-17T20:33:00Z">
+            <w:ins w:id="196" w:author="Lynn" w:date="2021-05-17T20:33:00Z">
               <w:r>
                 <w:fldChar w:fldCharType="begin"/>
               </w:r>
             </w:ins>
-            <w:ins w:id="190" w:author="Lynn" w:date="2021-05-17T20:44:00Z">
+            <w:ins w:id="197" w:author="Lynn" w:date="2021-05-17T20:44:00Z">
               <w:r>
                 <w:instrText>HYPERLINK "https://profiles.ihe.net/ITI/TF/Volume3/ch-4.2.html" \l "4.2.3.3.8"</w:instrText>
               </w:r>
             </w:ins>
-            <w:ins w:id="191" w:author="Lynn" w:date="2021-05-17T20:33:00Z">
+            <w:ins w:id="198" w:author="Lynn" w:date="2021-05-17T20:33:00Z">
               <w:r>
                 <w:fldChar w:fldCharType="separate"/>
               </w:r>
@@ -30489,17 +30516,17 @@
             <w:pPr>
               <w:pStyle w:val="BodyText"/>
             </w:pPr>
-            <w:ins w:id="192" w:author="Lynn" w:date="2021-05-17T20:33:00Z">
+            <w:ins w:id="199" w:author="Lynn" w:date="2021-05-17T20:33:00Z">
               <w:r>
                 <w:fldChar w:fldCharType="begin"/>
               </w:r>
             </w:ins>
-            <w:ins w:id="193" w:author="Lynn" w:date="2021-05-17T20:45:00Z">
+            <w:ins w:id="200" w:author="Lynn" w:date="2021-05-17T20:45:00Z">
               <w:r>
                 <w:instrText>HYPERLINK "https://profiles.ihe.net/ITI/TF/Volume3/ch-4.2.html" \l "4.2.3.4.7"</w:instrText>
               </w:r>
             </w:ins>
-            <w:ins w:id="194" w:author="Lynn" w:date="2021-05-17T20:33:00Z">
+            <w:ins w:id="201" w:author="Lynn" w:date="2021-05-17T20:33:00Z">
               <w:r>
                 <w:fldChar w:fldCharType="separate"/>
               </w:r>
@@ -30991,7 +31018,7 @@
           <w:noProof w:val="0"/>
         </w:rPr>
       </w:pPr>
-      <w:bookmarkStart w:id="195" w:name="_Toc13810997"/>
+      <w:bookmarkStart w:id="202" w:name="_Toc13810997"/>
       <w:r>
         <w:rPr>
           <w:noProof w:val="0"/>
@@ -31022,7 +31049,7 @@
         </w:rPr>
         <w:t xml:space="preserve"> Source System ID</w:t>
       </w:r>
-      <w:bookmarkEnd w:id="195"/>
+      <w:bookmarkEnd w:id="202"/>
     </w:p>
     <w:tbl>
       <w:tblPr>
@@ -31064,17 +31091,17 @@
             <w:pPr>
               <w:pStyle w:val="BodyText"/>
             </w:pPr>
-            <w:ins w:id="196" w:author="Lynn" w:date="2021-05-17T20:33:00Z">
+            <w:ins w:id="203" w:author="Lynn" w:date="2021-05-17T20:33:00Z">
               <w:r>
                 <w:fldChar w:fldCharType="begin"/>
               </w:r>
             </w:ins>
-            <w:ins w:id="197" w:author="Lynn" w:date="2021-05-17T20:44:00Z">
+            <w:ins w:id="204" w:author="Lynn" w:date="2021-05-17T20:44:00Z">
               <w:r>
                 <w:instrText>HYPERLINK "https://profiles.ihe.net/ITI/TF/Volume3/ch-4.2.html" \l "4.2.3.3.9"</w:instrText>
               </w:r>
             </w:ins>
-            <w:ins w:id="198" w:author="Lynn" w:date="2021-05-17T20:33:00Z">
+            <w:ins w:id="205" w:author="Lynn" w:date="2021-05-17T20:33:00Z">
               <w:r>
                 <w:fldChar w:fldCharType="separate"/>
               </w:r>
@@ -31266,7 +31293,7 @@
             <w:r>
               <w:rPr>
                 <w:rStyle w:val="XMLname"/>
-                <w:rPrChange w:id="199" w:author="Lynn" w:date="2021-05-17T20:34:00Z">
+                <w:rPrChange w:id="206" w:author="Lynn" w:date="2021-05-17T20:34:00Z">
                   <w:rPr/>
                 </w:rPrChange>
               </w:rPr>
@@ -31601,7 +31628,7 @@
           <w:noProof w:val="0"/>
         </w:rPr>
       </w:pPr>
-      <w:bookmarkStart w:id="200" w:name="_Toc13810998"/>
+      <w:bookmarkStart w:id="207" w:name="_Toc13810998"/>
       <w:r>
         <w:rPr>
           <w:noProof w:val="0"/>
@@ -31635,7 +31662,7 @@
         </w:rPr>
         <w:t xml:space="preserve"> Resource</w:t>
       </w:r>
-      <w:bookmarkEnd w:id="200"/>
+      <w:bookmarkEnd w:id="207"/>
       <w:r>
         <w:rPr>
           <w:noProof w:val="0"/>
@@ -31654,7 +31681,7 @@
           <w:noProof w:val="0"/>
         </w:rPr>
       </w:pPr>
-      <w:bookmarkStart w:id="201" w:name="_Toc13810999"/>
+      <w:bookmarkStart w:id="208" w:name="_Toc13810999"/>
       <w:r>
         <w:rPr>
           <w:noProof w:val="0"/>
@@ -31703,7 +31730,7 @@
         </w:rPr>
         <w:t>Class Code</w:t>
       </w:r>
-      <w:bookmarkEnd w:id="201"/>
+      <w:bookmarkEnd w:id="208"/>
     </w:p>
     <w:tbl>
       <w:tblPr>
@@ -31747,17 +31774,17 @@
             <w:pPr>
               <w:pStyle w:val="BodyText"/>
             </w:pPr>
-            <w:ins w:id="202" w:author="Lynn" w:date="2021-05-17T20:35:00Z">
+            <w:ins w:id="209" w:author="Lynn" w:date="2021-05-17T20:35:00Z">
               <w:r>
                 <w:fldChar w:fldCharType="begin"/>
               </w:r>
             </w:ins>
-            <w:ins w:id="203" w:author="Lynn" w:date="2021-05-17T20:43:00Z">
+            <w:ins w:id="210" w:author="Lynn" w:date="2021-05-17T20:43:00Z">
               <w:r>
                 <w:instrText>HYPERLINK "https://profiles.ihe.net/ITI/TF/Volume3/ch-4.2.html" \l "4.2.3.2.3"</w:instrText>
               </w:r>
             </w:ins>
-            <w:ins w:id="204" w:author="Lynn" w:date="2021-05-17T20:35:00Z">
+            <w:ins w:id="211" w:author="Lynn" w:date="2021-05-17T20:35:00Z">
               <w:r>
                 <w:fldChar w:fldCharType="separate"/>
               </w:r>
@@ -32168,7 +32195,7 @@
           <w:noProof w:val="0"/>
         </w:rPr>
       </w:pPr>
-      <w:bookmarkStart w:id="205" w:name="_Toc13811000"/>
+      <w:bookmarkStart w:id="212" w:name="_Toc13811000"/>
       <w:r>
         <w:rPr>
           <w:noProof w:val="0"/>
@@ -32211,7 +32238,7 @@
         </w:rPr>
         <w:t xml:space="preserve"> Confidentiality Code</w:t>
       </w:r>
-      <w:bookmarkEnd w:id="205"/>
+      <w:bookmarkEnd w:id="212"/>
     </w:p>
     <w:tbl>
       <w:tblPr>
@@ -32255,17 +32282,17 @@
             <w:pPr>
               <w:pStyle w:val="BodyText"/>
             </w:pPr>
-            <w:ins w:id="206" w:author="Lynn" w:date="2021-05-17T20:35:00Z">
+            <w:ins w:id="213" w:author="Lynn" w:date="2021-05-17T20:35:00Z">
               <w:r>
                 <w:fldChar w:fldCharType="begin"/>
               </w:r>
             </w:ins>
-            <w:ins w:id="207" w:author="Lynn" w:date="2021-05-17T20:43:00Z">
+            <w:ins w:id="214" w:author="Lynn" w:date="2021-05-17T20:43:00Z">
               <w:r>
                 <w:instrText>HYPERLINK "https://profiles.ihe.net/ITI/TF/Volume3/ch-4.2.html" \l "4.2.3.2.5"</w:instrText>
               </w:r>
             </w:ins>
-            <w:ins w:id="208" w:author="Lynn" w:date="2021-05-17T20:35:00Z">
+            <w:ins w:id="215" w:author="Lynn" w:date="2021-05-17T20:35:00Z">
               <w:r>
                 <w:fldChar w:fldCharType="separate"/>
               </w:r>
@@ -32678,7 +32705,7 @@
           <w:noProof w:val="0"/>
         </w:rPr>
       </w:pPr>
-      <w:bookmarkStart w:id="209" w:name="_Toc13811001"/>
+      <w:bookmarkStart w:id="216" w:name="_Toc13811001"/>
       <w:r>
         <w:rPr>
           <w:noProof w:val="0"/>
@@ -32721,7 +32748,7 @@
         </w:rPr>
         <w:t xml:space="preserve"> Creation Time</w:t>
       </w:r>
-      <w:bookmarkEnd w:id="209"/>
+      <w:bookmarkEnd w:id="216"/>
     </w:p>
     <w:tbl>
       <w:tblPr>
@@ -32766,17 +32793,17 @@
             <w:pPr>
               <w:pStyle w:val="BodyText"/>
             </w:pPr>
-            <w:ins w:id="210" w:author="Lynn" w:date="2021-05-17T20:36:00Z">
+            <w:ins w:id="217" w:author="Lynn" w:date="2021-05-17T20:36:00Z">
               <w:r>
                 <w:fldChar w:fldCharType="begin"/>
               </w:r>
             </w:ins>
-            <w:ins w:id="211" w:author="Lynn" w:date="2021-05-17T20:43:00Z">
+            <w:ins w:id="218" w:author="Lynn" w:date="2021-05-17T20:43:00Z">
               <w:r>
                 <w:instrText>HYPERLINK "https://profiles.ihe.net/ITI/TF/Volume3/ch-4.2.html" \l "4.2.3.2.6"</w:instrText>
               </w:r>
             </w:ins>
-            <w:ins w:id="212" w:author="Lynn" w:date="2021-05-17T20:36:00Z">
+            <w:ins w:id="219" w:author="Lynn" w:date="2021-05-17T20:36:00Z">
               <w:r>
                 <w:fldChar w:fldCharType="separate"/>
               </w:r>
@@ -32944,7 +32971,7 @@
             <w:r>
               <w:rPr>
                 <w:rStyle w:val="XMLname"/>
-                <w:rPrChange w:id="213" w:author="Lynn" w:date="2021-05-17T20:35:00Z">
+                <w:rPrChange w:id="220" w:author="Lynn" w:date="2021-05-17T20:35:00Z">
                   <w:rPr/>
                 </w:rPrChange>
               </w:rPr>
@@ -33329,7 +33356,7 @@
           <w:noProof w:val="0"/>
         </w:rPr>
       </w:pPr>
-      <w:bookmarkStart w:id="214" w:name="_Toc13811002"/>
+      <w:bookmarkStart w:id="221" w:name="_Toc13811002"/>
       <w:r>
         <w:rPr>
           <w:noProof w:val="0"/>
@@ -33378,7 +33405,7 @@
         </w:rPr>
         <w:t>Event Code</w:t>
       </w:r>
-      <w:bookmarkEnd w:id="214"/>
+      <w:bookmarkEnd w:id="221"/>
     </w:p>
     <w:tbl>
       <w:tblPr>
@@ -33419,17 +33446,17 @@
             <w:pPr>
               <w:pStyle w:val="BodyText"/>
             </w:pPr>
-            <w:ins w:id="215" w:author="Lynn" w:date="2021-05-17T20:36:00Z">
+            <w:ins w:id="222" w:author="Lynn" w:date="2021-05-17T20:36:00Z">
               <w:r>
                 <w:fldChar w:fldCharType="begin"/>
               </w:r>
             </w:ins>
-            <w:ins w:id="216" w:author="Lynn" w:date="2021-05-17T20:42:00Z">
+            <w:ins w:id="223" w:author="Lynn" w:date="2021-05-17T20:42:00Z">
               <w:r>
                 <w:instrText>HYPERLINK "https://profiles.ihe.net/ITI/TF/Volume3/ch-4.2.html" \l "4.2.3.2.8"</w:instrText>
               </w:r>
             </w:ins>
-            <w:ins w:id="217" w:author="Lynn" w:date="2021-05-17T20:36:00Z">
+            <w:ins w:id="224" w:author="Lynn" w:date="2021-05-17T20:36:00Z">
               <w:r>
                 <w:fldChar w:fldCharType="separate"/>
               </w:r>
@@ -33833,7 +33860,7 @@
           <w:noProof w:val="0"/>
         </w:rPr>
       </w:pPr>
-      <w:bookmarkStart w:id="218" w:name="_Toc13811003"/>
+      <w:bookmarkStart w:id="225" w:name="_Toc13811003"/>
       <w:r>
         <w:rPr>
           <w:noProof w:val="0"/>
@@ -33882,7 +33909,7 @@
         </w:rPr>
         <w:t>Healthcare Facility Type Code</w:t>
       </w:r>
-      <w:bookmarkEnd w:id="218"/>
+      <w:bookmarkEnd w:id="225"/>
     </w:p>
     <w:tbl>
       <w:tblPr>
@@ -33926,17 +33953,17 @@
             <w:pPr>
               <w:pStyle w:val="BodyText"/>
             </w:pPr>
-            <w:ins w:id="219" w:author="Lynn" w:date="2021-05-17T20:36:00Z">
+            <w:ins w:id="226" w:author="Lynn" w:date="2021-05-17T20:36:00Z">
               <w:r>
                 <w:fldChar w:fldCharType="begin"/>
               </w:r>
             </w:ins>
-            <w:ins w:id="220" w:author="Lynn" w:date="2021-05-17T20:42:00Z">
+            <w:ins w:id="227" w:author="Lynn" w:date="2021-05-17T20:42:00Z">
               <w:r>
                 <w:instrText>HYPERLINK "https://profiles.ihe.net/ITI/TF/Volume3/ch-4.2.html" \l "4.2.3.2.11"</w:instrText>
               </w:r>
             </w:ins>
-            <w:ins w:id="221" w:author="Lynn" w:date="2021-05-17T20:36:00Z">
+            <w:ins w:id="228" w:author="Lynn" w:date="2021-05-17T20:36:00Z">
               <w:r>
                 <w:fldChar w:fldCharType="separate"/>
               </w:r>
@@ -34333,7 +34360,7 @@
           <w:noProof w:val="0"/>
         </w:rPr>
       </w:pPr>
-      <w:bookmarkStart w:id="222" w:name="_Toc13811004"/>
+      <w:bookmarkStart w:id="229" w:name="_Toc13811004"/>
       <w:r>
         <w:rPr>
           <w:noProof w:val="0"/>
@@ -34371,7 +34398,7 @@
         </w:rPr>
         <w:t xml:space="preserve"> Legal Authenticator</w:t>
       </w:r>
-      <w:bookmarkEnd w:id="222"/>
+      <w:bookmarkEnd w:id="229"/>
     </w:p>
     <w:tbl>
       <w:tblPr>
@@ -34415,17 +34442,17 @@
             <w:pPr>
               <w:pStyle w:val="BodyText"/>
             </w:pPr>
-            <w:ins w:id="223" w:author="Lynn" w:date="2021-05-17T20:37:00Z">
+            <w:ins w:id="230" w:author="Lynn" w:date="2021-05-17T20:37:00Z">
               <w:r>
                 <w:fldChar w:fldCharType="begin"/>
               </w:r>
             </w:ins>
-            <w:ins w:id="224" w:author="Lynn" w:date="2021-05-17T20:42:00Z">
+            <w:ins w:id="231" w:author="Lynn" w:date="2021-05-17T20:42:00Z">
               <w:r>
                 <w:instrText>HYPERLINK "https://profiles.ihe.net/ITI/TF/Volume3/ch-4.2.html" \l "4.2.3.2.14"</w:instrText>
               </w:r>
             </w:ins>
-            <w:ins w:id="225" w:author="Lynn" w:date="2021-05-17T20:37:00Z">
+            <w:ins w:id="232" w:author="Lynn" w:date="2021-05-17T20:37:00Z">
               <w:r>
                 <w:fldChar w:fldCharType="separate"/>
               </w:r>
@@ -34858,7 +34885,7 @@
           <w:noProof w:val="0"/>
         </w:rPr>
       </w:pPr>
-      <w:bookmarkStart w:id="226" w:name="_Toc13811005"/>
+      <w:bookmarkStart w:id="233" w:name="_Toc13811005"/>
       <w:r>
         <w:rPr>
           <w:noProof w:val="0"/>
@@ -34901,7 +34928,7 @@
         </w:rPr>
         <w:t>Practice Setting Code</w:t>
       </w:r>
-      <w:bookmarkEnd w:id="226"/>
+      <w:bookmarkEnd w:id="233"/>
     </w:p>
     <w:tbl>
       <w:tblPr>
@@ -34942,17 +34969,17 @@
             <w:pPr>
               <w:pStyle w:val="BodyText"/>
             </w:pPr>
-            <w:ins w:id="227" w:author="Lynn" w:date="2021-05-17T20:37:00Z">
+            <w:ins w:id="234" w:author="Lynn" w:date="2021-05-17T20:37:00Z">
               <w:r>
                 <w:fldChar w:fldCharType="begin"/>
               </w:r>
             </w:ins>
-            <w:ins w:id="228" w:author="Lynn" w:date="2021-05-17T20:41:00Z">
+            <w:ins w:id="235" w:author="Lynn" w:date="2021-05-17T20:41:00Z">
               <w:r>
                 <w:instrText>HYPERLINK "https://profiles.ihe.net/ITI/TF/Volume3/ch-4.2.html" \l "4.2.3.2.17"</w:instrText>
               </w:r>
             </w:ins>
-            <w:ins w:id="229" w:author="Lynn" w:date="2021-05-17T20:37:00Z">
+            <w:ins w:id="236" w:author="Lynn" w:date="2021-05-17T20:37:00Z">
               <w:r>
                 <w:fldChar w:fldCharType="separate"/>
               </w:r>
@@ -35334,7 +35361,7 @@
           <w:noProof w:val="0"/>
         </w:rPr>
       </w:pPr>
-      <w:bookmarkStart w:id="230" w:name="_Toc13811006"/>
+      <w:bookmarkStart w:id="237" w:name="_Toc13811006"/>
       <w:r>
         <w:rPr>
           <w:noProof w:val="0"/>
@@ -35384,7 +35411,7 @@
         </w:rPr>
         <w:t>Repository Unique ID</w:t>
       </w:r>
-      <w:bookmarkEnd w:id="230"/>
+      <w:bookmarkEnd w:id="237"/>
     </w:p>
     <w:tbl>
       <w:tblPr>
@@ -35428,17 +35455,17 @@
             <w:pPr>
               <w:pStyle w:val="BodyText"/>
             </w:pPr>
-            <w:ins w:id="231" w:author="Lynn" w:date="2021-05-17T20:37:00Z">
+            <w:ins w:id="238" w:author="Lynn" w:date="2021-05-17T20:37:00Z">
               <w:r>
                 <w:fldChar w:fldCharType="begin"/>
               </w:r>
             </w:ins>
-            <w:ins w:id="232" w:author="Lynn" w:date="2021-05-17T20:41:00Z">
+            <w:ins w:id="239" w:author="Lynn" w:date="2021-05-17T20:41:00Z">
               <w:r>
                 <w:instrText>HYPERLINK "https://profiles.ihe.net/ITI/TF/Volume3/ch-4.2.html" \l "4.2.3.2.18"</w:instrText>
               </w:r>
             </w:ins>
-            <w:ins w:id="233" w:author="Lynn" w:date="2021-05-17T20:37:00Z">
+            <w:ins w:id="240" w:author="Lynn" w:date="2021-05-17T20:37:00Z">
               <w:r>
                 <w:fldChar w:fldCharType="separate"/>
               </w:r>
@@ -35452,19 +35479,7 @@
                 <w:rPr>
                   <w:rStyle w:val="Hyperlink"/>
                 </w:rPr>
-                <w:t>4.2.3.2.</w:t>
-              </w:r>
-              <w:r>
-                <w:rPr>
-                  <w:rStyle w:val="Hyperlink"/>
-                </w:rPr>
-                <w:t>1</w:t>
-              </w:r>
-              <w:r>
-                <w:rPr>
-                  <w:rStyle w:val="Hyperlink"/>
-                </w:rPr>
-                <w:t>8</w:t>
+                <w:t>4.2.3.2.18</w:t>
               </w:r>
               <w:r>
                 <w:fldChar w:fldCharType="end"/>
@@ -35876,7 +35891,7 @@
           <w:noProof w:val="0"/>
         </w:rPr>
       </w:pPr>
-      <w:bookmarkStart w:id="234" w:name="_Toc13811007"/>
+      <w:bookmarkStart w:id="241" w:name="_Toc13811007"/>
       <w:r>
         <w:rPr>
           <w:noProof w:val="0"/>
@@ -35895,7 +35910,7 @@
         </w:rPr>
         <w:t>.2.1.5.2.9 Reference ID List</w:t>
       </w:r>
-      <w:bookmarkEnd w:id="234"/>
+      <w:bookmarkEnd w:id="241"/>
     </w:p>
     <w:tbl>
       <w:tblPr>
@@ -35939,17 +35954,17 @@
             <w:pPr>
               <w:pStyle w:val="BodyText"/>
             </w:pPr>
-            <w:ins w:id="235" w:author="Lynn" w:date="2021-05-17T20:38:00Z">
+            <w:ins w:id="242" w:author="Lynn" w:date="2021-05-17T20:38:00Z">
               <w:r>
                 <w:fldChar w:fldCharType="begin"/>
               </w:r>
             </w:ins>
-            <w:ins w:id="236" w:author="Lynn" w:date="2021-05-17T20:40:00Z">
+            <w:ins w:id="243" w:author="Lynn" w:date="2021-05-17T20:40:00Z">
               <w:r>
                 <w:instrText>HYPERLINK "https://profiles.ihe.net/ITI/TF/Volume3/ch-4.2.html" \l "4.2.3.2.28"</w:instrText>
               </w:r>
             </w:ins>
-            <w:ins w:id="237" w:author="Lynn" w:date="2021-05-17T20:38:00Z">
+            <w:ins w:id="244" w:author="Lynn" w:date="2021-05-17T20:38:00Z">
               <w:r>
                 <w:fldChar w:fldCharType="separate"/>
               </w:r>
@@ -36399,7 +36414,7 @@
           <w:noProof w:val="0"/>
         </w:rPr>
       </w:pPr>
-      <w:bookmarkStart w:id="238" w:name="_Toc13811008"/>
+      <w:bookmarkStart w:id="245" w:name="_Toc13811008"/>
       <w:r>
         <w:rPr>
           <w:noProof w:val="0"/>
@@ -36442,7 +36457,7 @@
         </w:rPr>
         <w:t>Service Start Time</w:t>
       </w:r>
-      <w:bookmarkEnd w:id="238"/>
+      <w:bookmarkEnd w:id="245"/>
     </w:p>
     <w:tbl>
       <w:tblPr>
@@ -36483,17 +36498,17 @@
             <w:pPr>
               <w:pStyle w:val="BodyText"/>
             </w:pPr>
-            <w:ins w:id="239" w:author="Lynn" w:date="2021-05-17T20:38:00Z">
+            <w:ins w:id="246" w:author="Lynn" w:date="2021-05-17T20:38:00Z">
               <w:r>
                 <w:fldChar w:fldCharType="begin"/>
               </w:r>
             </w:ins>
-            <w:ins w:id="240" w:author="Lynn" w:date="2021-05-17T20:40:00Z">
+            <w:ins w:id="247" w:author="Lynn" w:date="2021-05-17T20:40:00Z">
               <w:r>
                 <w:instrText>HYPERLINK "https://profiles.ihe.net/ITI/TF/Volume3/ch-4.2.html" \l "4.2.3.2.19"</w:instrText>
               </w:r>
             </w:ins>
-            <w:ins w:id="241" w:author="Lynn" w:date="2021-05-17T20:38:00Z">
+            <w:ins w:id="248" w:author="Lynn" w:date="2021-05-17T20:38:00Z">
               <w:r>
                 <w:fldChar w:fldCharType="separate"/>
               </w:r>
@@ -36745,7 +36760,7 @@
             <w:r>
               <w:t xml:space="preserve"> (see </w:t>
             </w:r>
-            <w:ins w:id="242" w:author="Lynn" w:date="2021-05-17T20:53:00Z">
+            <w:ins w:id="249" w:author="Lynn" w:date="2021-05-17T20:53:00Z">
               <w:r>
                 <w:fldChar w:fldCharType="begin"/>
               </w:r>
@@ -37008,7 +37023,7 @@
           <w:noProof w:val="0"/>
         </w:rPr>
       </w:pPr>
-      <w:bookmarkStart w:id="243" w:name="_Toc13811009"/>
+      <w:bookmarkStart w:id="250" w:name="_Toc13811009"/>
       <w:r>
         <w:rPr>
           <w:noProof w:val="0"/>
@@ -37057,7 +37072,7 @@
         </w:rPr>
         <w:t xml:space="preserve"> Service Stop Time</w:t>
       </w:r>
-      <w:bookmarkEnd w:id="243"/>
+      <w:bookmarkEnd w:id="250"/>
     </w:p>
     <w:tbl>
       <w:tblPr>
@@ -37098,7 +37113,7 @@
             <w:pPr>
               <w:pStyle w:val="BodyText"/>
             </w:pPr>
-            <w:ins w:id="244" w:author="Lynn" w:date="2021-05-17T20:54:00Z">
+            <w:ins w:id="251" w:author="Lynn" w:date="2021-05-17T20:54:00Z">
               <w:r>
                 <w:fldChar w:fldCharType="begin"/>
               </w:r>
@@ -37600,7 +37615,7 @@
           <w:noProof w:val="0"/>
         </w:rPr>
       </w:pPr>
-      <w:bookmarkStart w:id="245" w:name="_Toc13811010"/>
+      <w:bookmarkStart w:id="252" w:name="_Toc13811010"/>
       <w:r>
         <w:rPr>
           <w:noProof w:val="0"/>
@@ -37655,7 +37670,7 @@
         </w:rPr>
         <w:t>Source Patient ID</w:t>
       </w:r>
-      <w:bookmarkEnd w:id="245"/>
+      <w:bookmarkEnd w:id="252"/>
     </w:p>
     <w:tbl>
       <w:tblPr>
@@ -37699,7 +37714,7 @@
             <w:pPr>
               <w:pStyle w:val="BodyText"/>
             </w:pPr>
-            <w:ins w:id="246" w:author="Lynn" w:date="2021-05-17T20:54:00Z">
+            <w:ins w:id="253" w:author="Lynn" w:date="2021-05-17T20:54:00Z">
               <w:r>
                 <w:fldChar w:fldCharType="begin"/>
               </w:r>
@@ -37918,7 +37933,7 @@
           <w:p>
             <w:pPr>
               <w:pStyle w:val="Note"/>
-              <w:pPrChange w:id="247" w:author="Lynn" w:date="2021-05-17T20:55:00Z">
+              <w:pPrChange w:id="254" w:author="Lynn" w:date="2021-05-17T20:55:00Z">
                 <w:pPr>
                   <w:pStyle w:val="BodyText"/>
                 </w:pPr>
@@ -38150,7 +38165,7 @@
           <w:noProof w:val="0"/>
         </w:rPr>
       </w:pPr>
-      <w:bookmarkStart w:id="248" w:name="_Toc13811011"/>
+      <w:bookmarkStart w:id="255" w:name="_Toc13811011"/>
       <w:r>
         <w:rPr>
           <w:noProof w:val="0"/>
@@ -38205,7 +38220,7 @@
         </w:rPr>
         <w:t>ype Code</w:t>
       </w:r>
-      <w:bookmarkEnd w:id="248"/>
+      <w:bookmarkEnd w:id="255"/>
     </w:p>
     <w:tbl>
       <w:tblPr>
@@ -38249,7 +38264,7 @@
             <w:pPr>
               <w:pStyle w:val="BodyText"/>
             </w:pPr>
-            <w:ins w:id="249" w:author="Lynn" w:date="2021-05-17T20:55:00Z">
+            <w:ins w:id="256" w:author="Lynn" w:date="2021-05-17T20:55:00Z">
               <w:r>
                 <w:fldChar w:fldCharType="begin"/>
               </w:r>
@@ -38660,7 +38675,7 @@
           <w:noProof w:val="0"/>
         </w:rPr>
       </w:pPr>
-      <w:bookmarkStart w:id="250" w:name="_Toc13811012"/>
+      <w:bookmarkStart w:id="257" w:name="_Toc13811012"/>
       <w:r>
         <w:rPr>
           <w:noProof w:val="0"/>
@@ -38709,7 +38724,7 @@
         </w:rPr>
         <w:t>Document Unique ID</w:t>
       </w:r>
-      <w:bookmarkEnd w:id="250"/>
+      <w:bookmarkEnd w:id="257"/>
     </w:p>
     <w:tbl>
       <w:tblPr>
@@ -38753,7 +38768,7 @@
             <w:pPr>
               <w:pStyle w:val="BodyText"/>
             </w:pPr>
-            <w:ins w:id="251" w:author="Lynn" w:date="2021-05-17T20:55:00Z">
+            <w:ins w:id="258" w:author="Lynn" w:date="2021-05-17T20:55:00Z">
               <w:r>
                 <w:fldChar w:fldCharType="begin"/>
               </w:r>
@@ -39153,7 +39168,7 @@
           <w:noProof w:val="0"/>
         </w:rPr>
       </w:pPr>
-      <w:bookmarkStart w:id="252" w:name="_Toc13811013"/>
+      <w:bookmarkStart w:id="259" w:name="_Toc13811013"/>
       <w:r>
         <w:rPr>
           <w:noProof w:val="0"/>
@@ -39202,7 +39217,7 @@
         </w:rPr>
         <w:t xml:space="preserve"> Related Folder Unique ID</w:t>
       </w:r>
-      <w:bookmarkEnd w:id="252"/>
+      <w:bookmarkEnd w:id="259"/>
     </w:p>
     <w:tbl>
       <w:tblPr>
@@ -39246,7 +39261,7 @@
             <w:pPr>
               <w:pStyle w:val="BodyText"/>
             </w:pPr>
-            <w:ins w:id="253" w:author="Lynn" w:date="2021-05-17T20:56:00Z">
+            <w:ins w:id="260" w:author="Lynn" w:date="2021-05-17T20:56:00Z">
               <w:r>
                 <w:fldChar w:fldCharType="begin"/>
               </w:r>
@@ -39726,7 +39741,7 @@
           <w:noProof w:val="0"/>
         </w:rPr>
       </w:pPr>
-      <w:bookmarkStart w:id="254" w:name="_Toc13811014"/>
+      <w:bookmarkStart w:id="261" w:name="_Toc13811014"/>
       <w:r>
         <w:rPr>
           <w:noProof w:val="0"/>
@@ -39764,7 +39779,7 @@
         </w:rPr>
         <w:t>Related Folder Code</w:t>
       </w:r>
-      <w:bookmarkEnd w:id="254"/>
+      <w:bookmarkEnd w:id="261"/>
     </w:p>
     <w:tbl>
       <w:tblPr>
@@ -39808,7 +39823,7 @@
             <w:pPr>
               <w:pStyle w:val="BodyText"/>
             </w:pPr>
-            <w:ins w:id="255" w:author="Lynn" w:date="2021-05-17T20:56:00Z">
+            <w:ins w:id="262" w:author="Lynn" w:date="2021-05-17T20:56:00Z">
               <w:r>
                 <w:fldChar w:fldCharType="begin"/>
               </w:r>
@@ -40312,7 +40327,7 @@
           <w:noProof w:val="0"/>
         </w:rPr>
       </w:pPr>
-      <w:bookmarkStart w:id="256" w:name="_Toc13811015"/>
+      <w:bookmarkStart w:id="263" w:name="_Toc13811015"/>
       <w:r>
         <w:rPr>
           <w:noProof w:val="0"/>
@@ -40367,7 +40382,7 @@
         </w:rPr>
         <w:t>Resource Type</w:t>
       </w:r>
-      <w:bookmarkEnd w:id="256"/>
+      <w:bookmarkEnd w:id="263"/>
     </w:p>
     <w:tbl>
       <w:tblPr>
@@ -40408,7 +40423,7 @@
             <w:pPr>
               <w:pStyle w:val="BodyText"/>
             </w:pPr>
-            <w:ins w:id="257" w:author="Lynn" w:date="2021-05-17T20:57:00Z">
+            <w:ins w:id="264" w:author="Lynn" w:date="2021-05-17T20:57:00Z">
               <w:r>
                 <w:fldChar w:fldCharType="begin"/>
               </w:r>
@@ -40818,12 +40833,12 @@
           <w:numId w:val="0"/>
         </w:numPr>
         <w:rPr>
-          <w:ins w:id="258" w:author="Oliver Egger" w:date="2021-05-17T22:22:00Z"/>
-          <w:noProof w:val="0"/>
-        </w:rPr>
-      </w:pPr>
-      <w:bookmarkStart w:id="259" w:name="_Toc13811016"/>
-      <w:ins w:id="260" w:author="Oliver Egger" w:date="2021-05-17T22:22:00Z">
+          <w:ins w:id="265" w:author="Oliver Egger" w:date="2021-05-17T22:22:00Z"/>
+          <w:noProof w:val="0"/>
+        </w:rPr>
+      </w:pPr>
+      <w:bookmarkStart w:id="266" w:name="_Toc13811016"/>
+      <w:ins w:id="267" w:author="Oliver Egger" w:date="2021-05-17T22:22:00Z">
         <w:r>
           <w:rPr>
             <w:noProof w:val="0"/>
@@ -40831,7 +40846,7 @@
           <w:t>5.6.2.1.5.2.1</w:t>
         </w:r>
       </w:ins>
-      <w:ins w:id="261" w:author="Oliver Egger" w:date="2021-05-17T22:23:00Z">
+      <w:ins w:id="268" w:author="Oliver Egger" w:date="2021-05-17T22:23:00Z">
         <w:r>
           <w:rPr>
             <w:noProof w:val="0"/>
@@ -40839,7 +40854,7 @@
           <w:t>8</w:t>
         </w:r>
       </w:ins>
-      <w:ins w:id="262" w:author="Oliver Egger" w:date="2021-05-17T22:22:00Z">
+      <w:ins w:id="269" w:author="Oliver Egger" w:date="2021-05-17T22:22:00Z">
         <w:r>
           <w:rPr>
             <w:noProof w:val="0"/>
@@ -40847,7 +40862,7 @@
           <w:t xml:space="preserve"> </w:t>
         </w:r>
       </w:ins>
-      <w:ins w:id="263" w:author="Oliver Egger" w:date="2021-05-17T22:23:00Z">
+      <w:ins w:id="270" w:author="Oliver Egger" w:date="2021-05-17T22:23:00Z">
         <w:r>
           <w:rPr>
             <w:noProof w:val="0"/>
@@ -40868,7 +40883,7 @@
       </w:tblGrid>
       <w:tr>
         <w:trPr>
-          <w:ins w:id="264" w:author="Oliver Egger" w:date="2021-05-17T22:22:00Z"/>
+          <w:ins w:id="271" w:author="Oliver Egger" w:date="2021-05-17T22:22:00Z"/>
         </w:trPr>
         <w:tc>
           <w:tcPr>
@@ -40879,11 +40894,11 @@
             <w:pPr>
               <w:pStyle w:val="BodyText"/>
               <w:rPr>
-                <w:ins w:id="265" w:author="Oliver Egger" w:date="2021-05-17T22:22:00Z"/>
+                <w:ins w:id="272" w:author="Oliver Egger" w:date="2021-05-17T22:22:00Z"/>
                 <w:rStyle w:val="Strong"/>
               </w:rPr>
             </w:pPr>
-            <w:ins w:id="266" w:author="Oliver Egger" w:date="2021-05-17T22:22:00Z">
+            <w:ins w:id="273" w:author="Oliver Egger" w:date="2021-05-17T22:22:00Z">
               <w:r>
                 <w:rPr>
                   <w:rStyle w:val="Strong"/>
@@ -40901,10 +40916,10 @@
             <w:pPr>
               <w:pStyle w:val="BodyText"/>
               <w:rPr>
-                <w:ins w:id="267" w:author="Oliver Egger" w:date="2021-05-17T22:22:00Z"/>
-              </w:rPr>
-            </w:pPr>
-            <w:ins w:id="268" w:author="Lynn" w:date="2021-05-17T20:58:00Z">
+                <w:ins w:id="274" w:author="Oliver Egger" w:date="2021-05-17T22:22:00Z"/>
+              </w:rPr>
+            </w:pPr>
+            <w:ins w:id="275" w:author="Lynn" w:date="2021-05-17T20:58:00Z">
               <w:r>
                 <w:fldChar w:fldCharType="begin"/>
               </w:r>
@@ -40924,7 +40939,7 @@
                 <w:fldChar w:fldCharType="end"/>
               </w:r>
             </w:ins>
-            <w:ins w:id="269" w:author="Oliver Egger" w:date="2021-05-17T22:23:00Z">
+            <w:ins w:id="276" w:author="Oliver Egger" w:date="2021-05-17T22:23:00Z">
               <w:r>
                 <w:t xml:space="preserve"> as "</w:t>
               </w:r>
@@ -40942,7 +40957,7 @@
       </w:tr>
       <w:tr>
         <w:trPr>
-          <w:ins w:id="270" w:author="Oliver Egger" w:date="2021-05-17T22:22:00Z"/>
+          <w:ins w:id="277" w:author="Oliver Egger" w:date="2021-05-17T22:22:00Z"/>
         </w:trPr>
         <w:tc>
           <w:tcPr>
@@ -40953,11 +40968,11 @@
             <w:pPr>
               <w:pStyle w:val="BodyText"/>
               <w:rPr>
-                <w:ins w:id="271" w:author="Oliver Egger" w:date="2021-05-17T22:22:00Z"/>
+                <w:ins w:id="278" w:author="Oliver Egger" w:date="2021-05-17T22:22:00Z"/>
                 <w:rStyle w:val="Strong"/>
               </w:rPr>
             </w:pPr>
-            <w:ins w:id="272" w:author="Oliver Egger" w:date="2021-05-17T22:22:00Z">
+            <w:ins w:id="279" w:author="Oliver Egger" w:date="2021-05-17T22:22:00Z">
               <w:r>
                 <w:rPr>
                   <w:rStyle w:val="Strong"/>
@@ -40975,10 +40990,10 @@
             <w:pPr>
               <w:pStyle w:val="BodyText"/>
               <w:rPr>
-                <w:ins w:id="273" w:author="Oliver Egger" w:date="2021-05-17T22:22:00Z"/>
-              </w:rPr>
-            </w:pPr>
-            <w:ins w:id="274" w:author="Oliver Egger" w:date="2021-05-17T22:22:00Z">
+                <w:ins w:id="280" w:author="Oliver Egger" w:date="2021-05-17T22:22:00Z"/>
+              </w:rPr>
+            </w:pPr>
+            <w:ins w:id="281" w:author="Oliver Egger" w:date="2021-05-17T22:22:00Z">
               <w:r>
                 <w:t>resource</w:t>
               </w:r>
@@ -40988,7 +41003,7 @@
       </w:tr>
       <w:tr>
         <w:trPr>
-          <w:ins w:id="275" w:author="Oliver Egger" w:date="2021-05-17T22:22:00Z"/>
+          <w:ins w:id="282" w:author="Oliver Egger" w:date="2021-05-17T22:22:00Z"/>
         </w:trPr>
         <w:tc>
           <w:tcPr>
@@ -40999,11 +41014,11 @@
             <w:pPr>
               <w:pStyle w:val="BodyText"/>
               <w:rPr>
-                <w:ins w:id="276" w:author="Oliver Egger" w:date="2021-05-17T22:22:00Z"/>
+                <w:ins w:id="283" w:author="Oliver Egger" w:date="2021-05-17T22:22:00Z"/>
                 <w:rStyle w:val="Strong"/>
               </w:rPr>
             </w:pPr>
-            <w:ins w:id="277" w:author="Oliver Egger" w:date="2021-05-17T22:22:00Z">
+            <w:ins w:id="284" w:author="Oliver Egger" w:date="2021-05-17T22:22:00Z">
               <w:r>
                 <w:rPr>
                   <w:rStyle w:val="Strong"/>
@@ -41021,12 +41036,12 @@
             <w:pPr>
               <w:pStyle w:val="BodyText"/>
               <w:rPr>
-                <w:ins w:id="278" w:author="Oliver Egger" w:date="2021-05-17T22:22:00Z"/>
+                <w:ins w:id="285" w:author="Oliver Egger" w:date="2021-05-17T22:22:00Z"/>
                 <w:rStyle w:val="XMLname"/>
               </w:rPr>
             </w:pPr>
             <w:proofErr w:type="gramStart"/>
-            <w:ins w:id="279" w:author="Oliver Egger" w:date="2021-05-17T22:23:00Z">
+            <w:ins w:id="286" w:author="Oliver Egger" w:date="2021-05-17T22:23:00Z">
               <w:r>
                 <w:rPr>
                   <w:rStyle w:val="XMLname"/>
@@ -41046,7 +41061,7 @@
       </w:tr>
       <w:tr>
         <w:trPr>
-          <w:ins w:id="280" w:author="Oliver Egger" w:date="2021-05-17T22:22:00Z"/>
+          <w:ins w:id="287" w:author="Oliver Egger" w:date="2021-05-17T22:22:00Z"/>
         </w:trPr>
         <w:tc>
           <w:tcPr>
@@ -41057,11 +41072,11 @@
             <w:pPr>
               <w:pStyle w:val="BodyText"/>
               <w:rPr>
-                <w:ins w:id="281" w:author="Oliver Egger" w:date="2021-05-17T22:22:00Z"/>
+                <w:ins w:id="288" w:author="Oliver Egger" w:date="2021-05-17T22:22:00Z"/>
                 <w:rStyle w:val="Strong"/>
               </w:rPr>
             </w:pPr>
-            <w:ins w:id="282" w:author="Oliver Egger" w:date="2021-05-17T22:22:00Z">
+            <w:ins w:id="289" w:author="Oliver Egger" w:date="2021-05-17T22:22:00Z">
               <w:r>
                 <w:rPr>
                   <w:rStyle w:val="Strong"/>
@@ -41079,12 +41094,12 @@
             <w:pPr>
               <w:pStyle w:val="BodyText"/>
               <w:rPr>
-                <w:ins w:id="283" w:author="Oliver Egger" w:date="2021-05-17T22:22:00Z"/>
+                <w:ins w:id="290" w:author="Oliver Egger" w:date="2021-05-17T22:22:00Z"/>
                 <w:rStyle w:val="XMLname"/>
               </w:rPr>
             </w:pPr>
             <w:proofErr w:type="gramStart"/>
-            <w:ins w:id="284" w:author="Oliver Egger" w:date="2021-05-17T22:23:00Z">
+            <w:ins w:id="291" w:author="Oliver Egger" w:date="2021-05-17T22:23:00Z">
               <w:r>
                 <w:rPr>
                   <w:rStyle w:val="XMLname"/>
@@ -41104,7 +41119,7 @@
       </w:tr>
       <w:tr>
         <w:trPr>
-          <w:ins w:id="285" w:author="Oliver Egger" w:date="2021-05-17T22:22:00Z"/>
+          <w:ins w:id="292" w:author="Oliver Egger" w:date="2021-05-17T22:22:00Z"/>
         </w:trPr>
         <w:tc>
           <w:tcPr>
@@ -41115,11 +41130,11 @@
             <w:pPr>
               <w:pStyle w:val="BodyText"/>
               <w:rPr>
-                <w:ins w:id="286" w:author="Oliver Egger" w:date="2021-05-17T22:22:00Z"/>
+                <w:ins w:id="293" w:author="Oliver Egger" w:date="2021-05-17T22:22:00Z"/>
                 <w:rStyle w:val="Strong"/>
               </w:rPr>
             </w:pPr>
-            <w:ins w:id="287" w:author="Oliver Egger" w:date="2021-05-17T22:22:00Z">
+            <w:ins w:id="294" w:author="Oliver Egger" w:date="2021-05-17T22:22:00Z">
               <w:r>
                 <w:rPr>
                   <w:rStyle w:val="Strong"/>
@@ -41137,10 +41152,10 @@
             <w:pPr>
               <w:pStyle w:val="BodyText"/>
               <w:rPr>
-                <w:ins w:id="288" w:author="Oliver Egger" w:date="2021-05-17T22:22:00Z"/>
-              </w:rPr>
-            </w:pPr>
-            <w:ins w:id="289" w:author="Oliver Egger" w:date="2021-05-17T22:24:00Z">
+                <w:ins w:id="295" w:author="Oliver Egger" w:date="2021-05-17T22:22:00Z"/>
+              </w:rPr>
+            </w:pPr>
+            <w:ins w:id="296" w:author="Oliver Egger" w:date="2021-05-17T22:24:00Z">
               <w:r>
                 <w:t>No restrictions</w:t>
               </w:r>
@@ -41150,7 +41165,7 @@
       </w:tr>
       <w:tr>
         <w:trPr>
-          <w:ins w:id="290" w:author="Oliver Egger" w:date="2021-05-17T22:22:00Z"/>
+          <w:ins w:id="297" w:author="Oliver Egger" w:date="2021-05-17T22:22:00Z"/>
         </w:trPr>
         <w:tc>
           <w:tcPr>
@@ -41161,11 +41176,11 @@
             <w:pPr>
               <w:pStyle w:val="BodyText"/>
               <w:rPr>
-                <w:ins w:id="291" w:author="Oliver Egger" w:date="2021-05-17T22:22:00Z"/>
+                <w:ins w:id="298" w:author="Oliver Egger" w:date="2021-05-17T22:22:00Z"/>
                 <w:rStyle w:val="Strong"/>
               </w:rPr>
             </w:pPr>
-            <w:ins w:id="292" w:author="Oliver Egger" w:date="2021-05-17T22:22:00Z">
+            <w:ins w:id="299" w:author="Oliver Egger" w:date="2021-05-17T22:22:00Z">
               <w:r>
                 <w:rPr>
                   <w:rStyle w:val="Strong"/>
@@ -41183,11 +41198,11 @@
             <w:pPr>
               <w:pStyle w:val="BodyText"/>
               <w:rPr>
-                <w:ins w:id="293" w:author="Oliver Egger" w:date="2021-05-17T22:22:00Z"/>
-                <w:rStyle w:val="XMLname"/>
-              </w:rPr>
-            </w:pPr>
-            <w:ins w:id="294" w:author="Oliver Egger" w:date="2021-05-17T22:26:00Z">
+                <w:ins w:id="300" w:author="Oliver Egger" w:date="2021-05-17T22:22:00Z"/>
+                <w:rStyle w:val="XMLname"/>
+              </w:rPr>
+            </w:pPr>
+            <w:ins w:id="301" w:author="Oliver Egger" w:date="2021-05-17T22:26:00Z">
               <w:r>
                 <w:rPr>
                   <w:rStyle w:val="XMLname"/>
@@ -41209,7 +41224,7 @@
                 <w:t>=</w:t>
               </w:r>
             </w:ins>
-            <w:ins w:id="295" w:author="Oliver Egger" w:date="2021-05-17T22:27:00Z">
+            <w:ins w:id="302" w:author="Oliver Egger" w:date="2021-05-17T22:27:00Z">
               <w:r>
                 <w:rPr>
                   <w:rStyle w:val="XMLname"/>
@@ -41217,7 +41232,7 @@
                 <w:br/>
               </w:r>
             </w:ins>
-            <w:ins w:id="296" w:author="Oliver Egger" w:date="2021-05-17T22:28:00Z">
+            <w:ins w:id="303" w:author="Oliver Egger" w:date="2021-05-17T22:28:00Z">
               <w:r>
                 <w:rPr>
                   <w:rStyle w:val="XMLname"/>
@@ -41225,7 +41240,7 @@
                 <w:t xml:space="preserve">  </w:t>
               </w:r>
             </w:ins>
-            <w:ins w:id="297" w:author="Oliver Egger" w:date="2021-05-17T22:26:00Z">
+            <w:ins w:id="304" w:author="Oliver Egger" w:date="2021-05-17T22:26:00Z">
               <w:r>
                 <w:rPr>
                   <w:rStyle w:val="XMLname"/>
@@ -41247,7 +41262,7 @@
                 <w:t>:iti:appc:2016:document-entry:format-code"</w:t>
               </w:r>
             </w:ins>
-            <w:ins w:id="298" w:author="Oliver Egger" w:date="2021-05-17T22:27:00Z">
+            <w:ins w:id="305" w:author="Oliver Egger" w:date="2021-05-17T22:27:00Z">
               <w:r>
                 <w:rPr>
                   <w:rStyle w:val="XMLname"/>
@@ -41255,7 +41270,7 @@
                 <w:br/>
               </w:r>
             </w:ins>
-            <w:ins w:id="299" w:author="Oliver Egger" w:date="2021-05-17T22:28:00Z">
+            <w:ins w:id="306" w:author="Oliver Egger" w:date="2021-05-17T22:28:00Z">
               <w:r>
                 <w:rPr>
                   <w:rStyle w:val="XMLname"/>
@@ -41264,7 +41279,7 @@
               </w:r>
             </w:ins>
             <w:proofErr w:type="spellStart"/>
-            <w:ins w:id="300" w:author="Oliver Egger" w:date="2021-05-17T22:26:00Z">
+            <w:ins w:id="307" w:author="Oliver Egger" w:date="2021-05-17T22:26:00Z">
               <w:r>
                 <w:rPr>
                   <w:rStyle w:val="XMLname"/>
@@ -41279,7 +41294,7 @@
                 <w:t>="urn:hl7-org:v3#CV"&gt;</w:t>
               </w:r>
             </w:ins>
-            <w:ins w:id="301" w:author="Oliver Egger" w:date="2021-05-17T22:27:00Z">
+            <w:ins w:id="308" w:author="Oliver Egger" w:date="2021-05-17T22:27:00Z">
               <w:r>
                 <w:rPr>
                   <w:rStyle w:val="XMLname"/>
@@ -41288,7 +41303,7 @@
                 <w:t xml:space="preserve">  </w:t>
               </w:r>
             </w:ins>
-            <w:ins w:id="302" w:author="Oliver Egger" w:date="2021-05-17T22:26:00Z">
+            <w:ins w:id="309" w:author="Oliver Egger" w:date="2021-05-17T22:26:00Z">
               <w:r>
                 <w:rPr>
                   <w:rStyle w:val="XMLname"/>
@@ -41310,7 +41325,7 @@
                 <w:t>&gt;</w:t>
               </w:r>
             </w:ins>
-            <w:ins w:id="303" w:author="Oliver Egger" w:date="2021-05-17T22:27:00Z">
+            <w:ins w:id="310" w:author="Oliver Egger" w:date="2021-05-17T22:27:00Z">
               <w:r>
                 <w:rPr>
                   <w:rStyle w:val="XMLname"/>
@@ -41319,7 +41334,7 @@
                 <w:t xml:space="preserve">    </w:t>
               </w:r>
             </w:ins>
-            <w:ins w:id="304" w:author="Oliver Egger" w:date="2021-05-17T22:26:00Z">
+            <w:ins w:id="311" w:author="Oliver Egger" w:date="2021-05-17T22:26:00Z">
               <w:r>
                 <w:rPr>
                   <w:rStyle w:val="XMLname"/>
@@ -41327,7 +41342,7 @@
                 <w:t>&lt;hl7:CodedValue code="urn:ihe:pcc:crc:2008"</w:t>
               </w:r>
             </w:ins>
-            <w:ins w:id="305" w:author="Oliver Egger" w:date="2021-05-17T22:28:00Z">
+            <w:ins w:id="312" w:author="Oliver Egger" w:date="2021-05-17T22:28:00Z">
               <w:r>
                 <w:rPr>
                   <w:rStyle w:val="XMLname"/>
@@ -41342,7 +41357,7 @@
               </w:r>
             </w:ins>
             <w:proofErr w:type="spellStart"/>
-            <w:ins w:id="306" w:author="Oliver Egger" w:date="2021-05-17T22:26:00Z">
+            <w:ins w:id="313" w:author="Oliver Egger" w:date="2021-05-17T22:26:00Z">
               <w:r>
                 <w:rPr>
                   <w:rStyle w:val="XMLname"/>
@@ -41357,7 +41372,7 @@
                 <w:t>="1.3.6.1.4.1.19376.1.2.3"/&gt;</w:t>
               </w:r>
             </w:ins>
-            <w:ins w:id="307" w:author="Oliver Egger" w:date="2021-05-17T22:28:00Z">
+            <w:ins w:id="314" w:author="Oliver Egger" w:date="2021-05-17T22:28:00Z">
               <w:r>
                 <w:rPr>
                   <w:rStyle w:val="XMLname"/>
@@ -41366,7 +41381,7 @@
                 <w:t xml:space="preserve">  </w:t>
               </w:r>
             </w:ins>
-            <w:ins w:id="308" w:author="Oliver Egger" w:date="2021-05-17T22:26:00Z">
+            <w:ins w:id="315" w:author="Oliver Egger" w:date="2021-05-17T22:26:00Z">
               <w:r>
                 <w:rPr>
                   <w:rStyle w:val="XMLname"/>
@@ -41463,7 +41478,7 @@
         </w:rPr>
         <w:t xml:space="preserve"> Attribute Definitions - Folder Resource</w:t>
       </w:r>
-      <w:bookmarkEnd w:id="259"/>
+      <w:bookmarkEnd w:id="266"/>
     </w:p>
     <w:p>
       <w:pPr>
@@ -41476,7 +41491,7 @@
           <w:noProof w:val="0"/>
         </w:rPr>
       </w:pPr>
-      <w:bookmarkStart w:id="309" w:name="_Toc13811017"/>
+      <w:bookmarkStart w:id="316" w:name="_Toc13811017"/>
       <w:r>
         <w:rPr>
           <w:noProof w:val="0"/>
@@ -41525,7 +41540,7 @@
         </w:rPr>
         <w:t>Code</w:t>
       </w:r>
-      <w:bookmarkEnd w:id="309"/>
+      <w:bookmarkEnd w:id="316"/>
     </w:p>
     <w:tbl>
       <w:tblPr>
@@ -41569,7 +41584,7 @@
             <w:pPr>
               <w:pStyle w:val="BodyText"/>
             </w:pPr>
-            <w:ins w:id="310" w:author="Lynn" w:date="2021-05-17T20:58:00Z">
+            <w:ins w:id="317" w:author="Lynn" w:date="2021-05-17T20:58:00Z">
               <w:r>
                 <w:fldChar w:fldCharType="begin"/>
               </w:r>
@@ -41991,7 +42006,7 @@
           <w:noProof w:val="0"/>
         </w:rPr>
       </w:pPr>
-      <w:bookmarkStart w:id="311" w:name="_Toc13811018"/>
+      <w:bookmarkStart w:id="318" w:name="_Toc13811018"/>
       <w:r>
         <w:rPr>
           <w:noProof w:val="0"/>
@@ -42034,7 +42049,7 @@
         </w:rPr>
         <w:t>Last Update Time</w:t>
       </w:r>
-      <w:bookmarkEnd w:id="311"/>
+      <w:bookmarkEnd w:id="318"/>
     </w:p>
     <w:tbl>
       <w:tblPr>
@@ -42078,7 +42093,7 @@
             <w:pPr>
               <w:pStyle w:val="BodyText"/>
             </w:pPr>
-            <w:ins w:id="312" w:author="Lynn" w:date="2021-05-17T20:58:00Z">
+            <w:ins w:id="319" w:author="Lynn" w:date="2021-05-17T20:58:00Z">
               <w:r>
                 <w:fldChar w:fldCharType="begin"/>
               </w:r>
@@ -42537,7 +42552,7 @@
           <w:noProof w:val="0"/>
         </w:rPr>
       </w:pPr>
-      <w:bookmarkStart w:id="313" w:name="_Toc13811019"/>
+      <w:bookmarkStart w:id="320" w:name="_Toc13811019"/>
       <w:r>
         <w:rPr>
           <w:noProof w:val="0"/>
@@ -42593,7 +42608,7 @@
         </w:rPr>
         <w:t>UniqueId</w:t>
       </w:r>
-      <w:bookmarkEnd w:id="313"/>
+      <w:bookmarkEnd w:id="320"/>
       <w:proofErr w:type="spellEnd"/>
     </w:p>
     <w:tbl>
@@ -42636,7 +42651,7 @@
             <w:pPr>
               <w:pStyle w:val="BodyText"/>
             </w:pPr>
-            <w:ins w:id="314" w:author="Lynn" w:date="2021-05-17T20:59:00Z">
+            <w:ins w:id="321" w:author="Lynn" w:date="2021-05-17T20:59:00Z">
               <w:r>
                 <w:fldChar w:fldCharType="begin"/>
               </w:r>
@@ -42806,7 +42821,7 @@
             <w:r>
               <w:rPr>
                 <w:rStyle w:val="XMLname"/>
-                <w:rPrChange w:id="315" w:author="Lynn" w:date="2021-05-17T20:59:00Z">
+                <w:rPrChange w:id="322" w:author="Lynn" w:date="2021-05-17T20:59:00Z">
                   <w:rPr/>
                 </w:rPrChange>
               </w:rPr>
@@ -43015,7 +43030,7 @@
           <w:noProof w:val="0"/>
         </w:rPr>
       </w:pPr>
-      <w:bookmarkStart w:id="316" w:name="_Toc13811020"/>
+      <w:bookmarkStart w:id="323" w:name="_Toc13811020"/>
       <w:r>
         <w:rPr>
           <w:noProof w:val="0"/>
@@ -43058,7 +43073,7 @@
         </w:rPr>
         <w:t xml:space="preserve"> Resource Type</w:t>
       </w:r>
-      <w:bookmarkEnd w:id="316"/>
+      <w:bookmarkEnd w:id="323"/>
     </w:p>
     <w:tbl>
       <w:tblPr>
@@ -43099,7 +43114,7 @@
             <w:pPr>
               <w:pStyle w:val="BodyText"/>
             </w:pPr>
-            <w:ins w:id="317" w:author="Lynn" w:date="2021-05-17T20:59:00Z">
+            <w:ins w:id="324" w:author="Lynn" w:date="2021-05-17T20:59:00Z">
               <w:r>
                 <w:fldChar w:fldCharType="begin"/>
               </w:r>
@@ -43515,7 +43530,7 @@
           <w:noProof w:val="0"/>
         </w:rPr>
       </w:pPr>
-      <w:bookmarkStart w:id="318" w:name="_Toc13811021"/>
+      <w:bookmarkStart w:id="325" w:name="_Toc13811021"/>
       <w:r>
         <w:rPr>
           <w:noProof w:val="0"/>
@@ -43578,7 +43593,7 @@
         </w:rPr>
         <w:t xml:space="preserve"> Resource</w:t>
       </w:r>
-      <w:bookmarkEnd w:id="318"/>
+      <w:bookmarkEnd w:id="325"/>
     </w:p>
     <w:p>
       <w:pPr>
@@ -43591,7 +43606,7 @@
           <w:noProof w:val="0"/>
         </w:rPr>
       </w:pPr>
-      <w:bookmarkStart w:id="319" w:name="_Toc13811022"/>
+      <w:bookmarkStart w:id="326" w:name="_Toc13811022"/>
       <w:r>
         <w:rPr>
           <w:noProof w:val="0"/>
@@ -43622,7 +43637,7 @@
         </w:rPr>
         <w:t>Content Type</w:t>
       </w:r>
-      <w:bookmarkEnd w:id="319"/>
+      <w:bookmarkEnd w:id="326"/>
     </w:p>
     <w:tbl>
       <w:tblPr>
@@ -43666,7 +43681,7 @@
             <w:pPr>
               <w:pStyle w:val="BodyText"/>
             </w:pPr>
-            <w:ins w:id="320" w:author="Lynn" w:date="2021-05-17T21:00:00Z">
+            <w:ins w:id="327" w:author="Lynn" w:date="2021-05-17T21:00:00Z">
               <w:r>
                 <w:fldChar w:fldCharType="begin"/>
               </w:r>
@@ -44087,7 +44102,7 @@
           <w:noProof w:val="0"/>
         </w:rPr>
       </w:pPr>
-      <w:bookmarkStart w:id="321" w:name="_Toc13811023"/>
+      <w:bookmarkStart w:id="328" w:name="_Toc13811023"/>
       <w:r>
         <w:rPr>
           <w:noProof w:val="0"/>
@@ -44124,7 +44139,7 @@
         </w:rPr>
         <w:t>Id</w:t>
       </w:r>
-      <w:bookmarkEnd w:id="321"/>
+      <w:bookmarkEnd w:id="328"/>
     </w:p>
     <w:tbl>
       <w:tblPr>
@@ -44165,7 +44180,7 @@
             <w:pPr>
               <w:pStyle w:val="BodyText"/>
             </w:pPr>
-            <w:ins w:id="322" w:author="Lynn" w:date="2021-05-17T21:00:00Z">
+            <w:ins w:id="329" w:author="Lynn" w:date="2021-05-17T21:00:00Z">
               <w:r>
                 <w:fldChar w:fldCharType="begin"/>
               </w:r>
@@ -44647,7 +44662,7 @@
           <w:noProof w:val="0"/>
         </w:rPr>
       </w:pPr>
-      <w:bookmarkStart w:id="323" w:name="_Toc13811024"/>
+      <w:bookmarkStart w:id="330" w:name="_Toc13811024"/>
       <w:r>
         <w:rPr>
           <w:noProof w:val="0"/>
@@ -44666,7 +44681,7 @@
         </w:rPr>
         <w:t>.2.1.5.4.3 Intended Recipient Email</w:t>
       </w:r>
-      <w:bookmarkEnd w:id="323"/>
+      <w:bookmarkEnd w:id="330"/>
     </w:p>
     <w:tbl>
       <w:tblPr>
@@ -44707,7 +44722,7 @@
             <w:pPr>
               <w:pStyle w:val="BodyText"/>
             </w:pPr>
-            <w:ins w:id="324" w:author="Lynn" w:date="2021-05-17T21:00:00Z">
+            <w:ins w:id="331" w:author="Lynn" w:date="2021-05-17T21:00:00Z">
               <w:r>
                 <w:fldChar w:fldCharType="begin"/>
               </w:r>
@@ -45080,7 +45095,7 @@
           <w:noProof w:val="0"/>
         </w:rPr>
       </w:pPr>
-      <w:bookmarkStart w:id="325" w:name="_Toc13811025"/>
+      <w:bookmarkStart w:id="332" w:name="_Toc13811025"/>
       <w:r>
         <w:rPr>
           <w:noProof w:val="0"/>
@@ -45118,7 +45133,7 @@
         </w:rPr>
         <w:t>Submission Time</w:t>
       </w:r>
-      <w:bookmarkEnd w:id="325"/>
+      <w:bookmarkEnd w:id="332"/>
     </w:p>
     <w:tbl>
       <w:tblPr>
@@ -45162,7 +45177,7 @@
             <w:pPr>
               <w:pStyle w:val="BodyText"/>
             </w:pPr>
-            <w:ins w:id="326" w:author="Lynn" w:date="2021-05-17T21:00:00Z">
+            <w:ins w:id="333" w:author="Lynn" w:date="2021-05-17T21:00:00Z">
               <w:r>
                 <w:fldChar w:fldCharType="begin"/>
               </w:r>
@@ -45724,7 +45739,7 @@
           <w:noProof w:val="0"/>
         </w:rPr>
       </w:pPr>
-      <w:bookmarkStart w:id="327" w:name="_Toc13811026"/>
+      <w:bookmarkStart w:id="334" w:name="_Toc13811026"/>
       <w:r>
         <w:rPr>
           <w:noProof w:val="0"/>
@@ -45755,7 +45770,7 @@
         </w:rPr>
         <w:t xml:space="preserve"> Submission Set Unique ID</w:t>
       </w:r>
-      <w:bookmarkEnd w:id="327"/>
+      <w:bookmarkEnd w:id="334"/>
     </w:p>
     <w:tbl>
       <w:tblPr>
@@ -45799,7 +45814,7 @@
             <w:pPr>
               <w:pStyle w:val="BodyText"/>
             </w:pPr>
-            <w:ins w:id="328" w:author="Lynn" w:date="2021-05-17T21:01:00Z">
+            <w:ins w:id="335" w:author="Lynn" w:date="2021-05-17T21:01:00Z">
               <w:r>
                 <w:fldChar w:fldCharType="begin"/>
               </w:r>
@@ -46180,7 +46195,7 @@
           <w:noProof w:val="0"/>
         </w:rPr>
       </w:pPr>
-      <w:bookmarkStart w:id="329" w:name="_Toc13811027"/>
+      <w:bookmarkStart w:id="336" w:name="_Toc13811027"/>
       <w:r>
         <w:rPr>
           <w:noProof w:val="0"/>
@@ -46217,7 +46232,7 @@
         </w:rPr>
         <w:t>Resource Type</w:t>
       </w:r>
-      <w:bookmarkEnd w:id="329"/>
+      <w:bookmarkEnd w:id="336"/>
     </w:p>
     <w:tbl>
       <w:tblPr>
@@ -46258,7 +46273,7 @@
             <w:pPr>
               <w:pStyle w:val="BodyText"/>
             </w:pPr>
-            <w:ins w:id="330" w:author="Lynn" w:date="2021-05-17T21:01:00Z">
+            <w:ins w:id="337" w:author="Lynn" w:date="2021-05-17T21:01:00Z">
               <w:r>
                 <w:fldChar w:fldCharType="begin"/>
               </w:r>
@@ -46669,7 +46684,7 @@
           <w:noProof w:val="0"/>
         </w:rPr>
       </w:pPr>
-      <w:bookmarkStart w:id="331" w:name="_Toc13811028"/>
+      <w:bookmarkStart w:id="338" w:name="_Toc13811028"/>
       <w:r>
         <w:rPr>
           <w:noProof w:val="0"/>
@@ -46724,7 +46739,7 @@
         </w:rPr>
         <w:t xml:space="preserve"> Action</w:t>
       </w:r>
-      <w:bookmarkEnd w:id="331"/>
+      <w:bookmarkEnd w:id="338"/>
     </w:p>
     <w:p>
       <w:pPr>
@@ -46737,7 +46752,7 @@
           <w:noProof w:val="0"/>
         </w:rPr>
       </w:pPr>
-      <w:bookmarkStart w:id="332" w:name="_Toc13811029"/>
+      <w:bookmarkStart w:id="339" w:name="_Toc13811029"/>
       <w:r>
         <w:rPr>
           <w:noProof w:val="0"/>
@@ -46756,7 +46771,7 @@
         </w:rPr>
         <w:t>.2.1.6.1 Action URIs</w:t>
       </w:r>
-      <w:bookmarkEnd w:id="332"/>
+      <w:bookmarkEnd w:id="339"/>
     </w:p>
     <w:p>
       <w:pPr>
@@ -47340,7 +47355,7 @@
           <w:noProof w:val="0"/>
         </w:rPr>
       </w:pPr>
-      <w:bookmarkStart w:id="333" w:name="_Toc13811030"/>
+      <w:bookmarkStart w:id="340" w:name="_Toc13811030"/>
       <w:r>
         <w:rPr>
           <w:noProof w:val="0"/>
@@ -47377,7 +47392,7 @@
         </w:rPr>
         <w:t>onal Action Attribute – Query ID</w:t>
       </w:r>
-      <w:bookmarkEnd w:id="333"/>
+      <w:bookmarkEnd w:id="340"/>
     </w:p>
     <w:tbl>
       <w:tblPr>
@@ -47418,7 +47433,7 @@
             <w:pPr>
               <w:pStyle w:val="BodyText"/>
             </w:pPr>
-            <w:ins w:id="334" w:author="Lynn" w:date="2021-05-17T21:02:00Z">
+            <w:ins w:id="341" w:author="Lynn" w:date="2021-05-17T21:02:00Z">
               <w:r>
                 <w:fldChar w:fldCharType="begin"/>
               </w:r>
@@ -47434,7 +47449,7 @@
                 </w:rPr>
                 <w:t>ITI TF-2</w:t>
               </w:r>
-              <w:del w:id="335" w:author="Lynn" w:date="2021-05-17T21:01:00Z">
+              <w:del w:id="342" w:author="Lynn" w:date="2021-05-17T21:01:00Z">
                 <w:r>
                   <w:rPr>
                     <w:rStyle w:val="Hyperlink"/>
@@ -47624,7 +47639,7 @@
             <w:r>
               <w:t xml:space="preserve">contain one of the stored query IDs defined in </w:t>
             </w:r>
-            <w:ins w:id="336" w:author="Lynn" w:date="2021-05-17T21:03:00Z">
+            <w:ins w:id="343" w:author="Lynn" w:date="2021-05-17T21:03:00Z">
               <w:r>
                 <w:fldChar w:fldCharType="begin"/>
               </w:r>
@@ -47640,7 +47655,7 @@
                 </w:rPr>
                 <w:t>ITI TF-2</w:t>
               </w:r>
-              <w:del w:id="337" w:author="Lynn" w:date="2021-05-17T21:02:00Z">
+              <w:del w:id="344" w:author="Lynn" w:date="2021-05-17T21:02:00Z">
                 <w:r>
                   <w:rPr>
                     <w:rStyle w:val="Hyperlink"/>
@@ -47667,7 +47682,7 @@
             <w:r>
               <w:t xml:space="preserve"> or in </w:t>
             </w:r>
-            <w:ins w:id="338" w:author="Lynn" w:date="2021-05-17T21:03:00Z">
+            <w:ins w:id="345" w:author="Lynn" w:date="2021-05-17T21:03:00Z">
               <w:r>
                 <w:fldChar w:fldCharType="begin"/>
               </w:r>
@@ -47683,7 +47698,7 @@
                 </w:rPr>
                 <w:t>ITI TF-2</w:t>
               </w:r>
-              <w:del w:id="339" w:author="Lynn" w:date="2021-05-17T21:02:00Z">
+              <w:del w:id="346" w:author="Lynn" w:date="2021-05-17T21:02:00Z">
                 <w:r>
                   <w:rPr>
                     <w:rStyle w:val="Hyperlink"/>
@@ -47914,7 +47929,7 @@
           <w:noProof w:val="0"/>
         </w:rPr>
       </w:pPr>
-      <w:bookmarkStart w:id="340" w:name="_Toc13811031"/>
+      <w:bookmarkStart w:id="347" w:name="_Toc13811031"/>
       <w:r>
         <w:rPr>
           <w:noProof w:val="0"/>
@@ -47934,7 +47949,7 @@
         </w:rPr>
         <w:t>.2.1.6.3 Additional Action Attribute – Return Type</w:t>
       </w:r>
-      <w:bookmarkEnd w:id="340"/>
+      <w:bookmarkEnd w:id="347"/>
     </w:p>
     <w:tbl>
       <w:tblPr>
@@ -47978,7 +47993,7 @@
             <w:pPr>
               <w:pStyle w:val="BodyText"/>
             </w:pPr>
-            <w:ins w:id="341" w:author="Lynn" w:date="2021-05-17T21:04:00Z">
+            <w:ins w:id="348" w:author="Lynn" w:date="2021-05-17T21:04:00Z">
               <w:r>
                 <w:fldChar w:fldCharType="begin"/>
               </w:r>
@@ -47994,7 +48009,7 @@
                 </w:rPr>
                 <w:t>ITI TF-2</w:t>
               </w:r>
-              <w:del w:id="342" w:author="Lynn" w:date="2021-05-17T21:03:00Z">
+              <w:del w:id="349" w:author="Lynn" w:date="2021-05-17T21:03:00Z">
                 <w:r>
                   <w:rPr>
                     <w:rStyle w:val="Hyperlink"/>
@@ -48483,7 +48498,7 @@
           <w:noProof w:val="0"/>
         </w:rPr>
       </w:pPr>
-      <w:bookmarkStart w:id="343" w:name="_Toc13811032"/>
+      <w:bookmarkStart w:id="350" w:name="_Toc13811032"/>
       <w:r>
         <w:rPr>
           <w:noProof w:val="0"/>
@@ -48538,7 +48553,7 @@
         </w:rPr>
         <w:t xml:space="preserve"> Environment</w:t>
       </w:r>
-      <w:bookmarkEnd w:id="343"/>
+      <w:bookmarkEnd w:id="350"/>
     </w:p>
     <w:p>
       <w:pPr>
@@ -48559,7 +48574,7 @@
           <w:noProof w:val="0"/>
         </w:rPr>
       </w:pPr>
-      <w:bookmarkStart w:id="344" w:name="_Toc13811033"/>
+      <w:bookmarkStart w:id="351" w:name="_Toc13811033"/>
       <w:r>
         <w:rPr>
           <w:noProof w:val="0"/>
@@ -48590,7 +48605,7 @@
         </w:rPr>
         <w:t>Metadata</w:t>
       </w:r>
-      <w:bookmarkEnd w:id="344"/>
+      <w:bookmarkEnd w:id="351"/>
     </w:p>
     <w:p>
       <w:pPr>
@@ -48605,7 +48620,7 @@
       <w:r>
         <w:t xml:space="preserve">s are shared using IHE Document Sharing profiles, their metadata follows the requirements specified in </w:t>
       </w:r>
-      <w:ins w:id="345" w:author="Lynn" w:date="2021-05-17T21:05:00Z">
+      <w:ins w:id="352" w:author="Lynn" w:date="2021-05-17T21:05:00Z">
         <w:r>
           <w:fldChar w:fldCharType="begin"/>
         </w:r>
@@ -48615,7 +48630,7 @@
         <w:r>
           <w:fldChar w:fldCharType="separate"/>
         </w:r>
-        <w:del w:id="346" w:author="Lynn" w:date="2021-05-17T21:05:00Z">
+        <w:del w:id="353" w:author="Lynn" w:date="2021-05-17T21:05:00Z">
           <w:r>
             <w:rPr>
               <w:rStyle w:val="Hyperlink"/>
@@ -48627,13 +48642,7 @@
           <w:rPr>
             <w:rStyle w:val="Hyperlink"/>
           </w:rPr>
-          <w:t>ITI TF-3:</w:t>
-        </w:r>
-        <w:r>
-          <w:rPr>
-            <w:rStyle w:val="Hyperlink"/>
-          </w:rPr>
-          <w:t xml:space="preserve"> </w:t>
+          <w:t xml:space="preserve">ITI TF-3: </w:t>
         </w:r>
         <w:r>
           <w:rPr>
@@ -48660,7 +48669,7 @@
           <w:noProof w:val="0"/>
         </w:rPr>
       </w:pPr>
-      <w:bookmarkStart w:id="347" w:name="_Toc13811034"/>
+      <w:bookmarkStart w:id="354" w:name="_Toc13811034"/>
       <w:r>
         <w:rPr>
           <w:noProof w:val="0"/>
@@ -48693,7 +48702,7 @@
         </w:rPr>
         <w:t xml:space="preserve"> Metadata</w:t>
       </w:r>
-      <w:bookmarkEnd w:id="347"/>
+      <w:bookmarkEnd w:id="354"/>
     </w:p>
     <w:p>
       <w:pPr>
@@ -48706,7 +48715,7 @@
           <w:noProof w:val="0"/>
         </w:rPr>
       </w:pPr>
-      <w:bookmarkStart w:id="348" w:name="_Toc13811035"/>
+      <w:bookmarkStart w:id="355" w:name="_Toc13811035"/>
       <w:r>
         <w:rPr>
           <w:noProof w:val="0"/>
@@ -48738,7 +48747,7 @@
         </w:rPr>
         <w:t>typeCode</w:t>
       </w:r>
-      <w:bookmarkEnd w:id="348"/>
+      <w:bookmarkEnd w:id="355"/>
       <w:proofErr w:type="spellEnd"/>
     </w:p>
     <w:p>
@@ -48768,7 +48777,7 @@
           <w:noProof w:val="0"/>
         </w:rPr>
       </w:pPr>
-      <w:bookmarkStart w:id="349" w:name="_Toc13811036"/>
+      <w:bookmarkStart w:id="356" w:name="_Toc13811036"/>
       <w:r>
         <w:rPr>
           <w:noProof w:val="0"/>
@@ -48801,7 +48810,7 @@
         </w:rPr>
         <w:t>List</w:t>
       </w:r>
-      <w:bookmarkEnd w:id="349"/>
+      <w:bookmarkEnd w:id="356"/>
       <w:proofErr w:type="spellEnd"/>
     </w:p>
     <w:p>
@@ -48904,7 +48913,7 @@
           <w:noProof w:val="0"/>
         </w:rPr>
       </w:pPr>
-      <w:bookmarkStart w:id="350" w:name="_Toc13811037"/>
+      <w:bookmarkStart w:id="357" w:name="_Toc13811037"/>
       <w:r>
         <w:rPr>
           <w:noProof w:val="0"/>
@@ -48942,7 +48951,7 @@
         </w:rPr>
         <w:t>XDSDocumentEntry.formatCode</w:t>
       </w:r>
-      <w:bookmarkEnd w:id="350"/>
+      <w:bookmarkEnd w:id="357"/>
       <w:proofErr w:type="spellEnd"/>
     </w:p>
     <w:p>
@@ -49011,7 +49020,7 @@
           <w:noProof w:val="0"/>
         </w:rPr>
       </w:pPr>
-      <w:bookmarkStart w:id="351" w:name="_Toc13811038"/>
+      <w:bookmarkStart w:id="358" w:name="_Toc13811038"/>
       <w:r>
         <w:rPr>
           <w:noProof w:val="0"/>
@@ -49037,7 +49046,7 @@
         </w:rPr>
         <w:t>XDSDocumentEntry.uniqueId</w:t>
       </w:r>
-      <w:bookmarkEnd w:id="351"/>
+      <w:bookmarkEnd w:id="358"/>
       <w:proofErr w:type="spellEnd"/>
     </w:p>
     <w:p>
@@ -49100,7 +49109,7 @@
           <w:noProof w:val="0"/>
         </w:rPr>
       </w:pPr>
-      <w:bookmarkStart w:id="352" w:name="_Toc13811039"/>
+      <w:bookmarkStart w:id="359" w:name="_Toc13811039"/>
       <w:r>
         <w:rPr>
           <w:noProof w:val="0"/>
@@ -49126,7 +49135,7 @@
         </w:rPr>
         <w:t>XDSDocumentEntry.title</w:t>
       </w:r>
-      <w:bookmarkEnd w:id="352"/>
+      <w:bookmarkEnd w:id="359"/>
       <w:proofErr w:type="spellEnd"/>
     </w:p>
     <w:p>
@@ -49168,7 +49177,7 @@
           <w:noProof w:val="0"/>
         </w:rPr>
       </w:pPr>
-      <w:bookmarkStart w:id="353" w:name="_Toc13811040"/>
+      <w:bookmarkStart w:id="360" w:name="_Toc13811040"/>
       <w:r>
         <w:rPr>
           <w:noProof w:val="0"/>
@@ -49206,7 +49215,7 @@
         </w:rPr>
         <w:t>XDSDocumentEntry.serviceStartTime</w:t>
       </w:r>
-      <w:bookmarkEnd w:id="353"/>
+      <w:bookmarkEnd w:id="360"/>
       <w:proofErr w:type="spellEnd"/>
     </w:p>
     <w:p>
@@ -49264,7 +49273,7 @@
           <w:noProof w:val="0"/>
         </w:rPr>
       </w:pPr>
-      <w:bookmarkStart w:id="354" w:name="_Toc13811041"/>
+      <w:bookmarkStart w:id="361" w:name="_Toc13811041"/>
       <w:r>
         <w:rPr>
           <w:noProof w:val="0"/>
@@ -49302,7 +49311,7 @@
         </w:rPr>
         <w:t>XDSDocumentEntry.serviceStopTime</w:t>
       </w:r>
-      <w:bookmarkEnd w:id="354"/>
+      <w:bookmarkEnd w:id="361"/>
       <w:proofErr w:type="spellEnd"/>
     </w:p>
     <w:p>
@@ -49360,7 +49369,7 @@
           <w:noProof w:val="0"/>
         </w:rPr>
       </w:pPr>
-      <w:bookmarkStart w:id="355" w:name="_Toc13811042"/>
+      <w:bookmarkStart w:id="362" w:name="_Toc13811042"/>
       <w:r>
         <w:rPr>
           <w:noProof w:val="0"/>
@@ -49398,7 +49407,7 @@
         </w:rPr>
         <w:t>XDSDocumentEntry.referenceIdList</w:t>
       </w:r>
-      <w:bookmarkEnd w:id="355"/>
+      <w:bookmarkEnd w:id="362"/>
       <w:proofErr w:type="spellEnd"/>
     </w:p>
     <w:p>
@@ -49496,7 +49505,7 @@
           <w:noProof w:val="0"/>
         </w:rPr>
       </w:pPr>
-      <w:bookmarkStart w:id="356" w:name="_Toc13811043"/>
+      <w:bookmarkStart w:id="363" w:name="_Toc13811043"/>
       <w:r>
         <w:rPr>
           <w:noProof w:val="0"/>
@@ -49530,7 +49539,7 @@
         </w:rPr>
         <w:t xml:space="preserve"> Metadata</w:t>
       </w:r>
-      <w:bookmarkEnd w:id="356"/>
+      <w:bookmarkEnd w:id="363"/>
     </w:p>
     <w:p>
       <w:r>
@@ -49548,7 +49557,7 @@
           <w:noProof w:val="0"/>
         </w:rPr>
       </w:pPr>
-      <w:bookmarkStart w:id="357" w:name="_Toc13811044"/>
+      <w:bookmarkStart w:id="364" w:name="_Toc13811044"/>
       <w:r>
         <w:rPr>
           <w:noProof w:val="0"/>
@@ -49567,7 +49576,7 @@
         </w:rPr>
         <w:t>.2.2.3 XDS Folder Metadata</w:t>
       </w:r>
-      <w:bookmarkEnd w:id="357"/>
+      <w:bookmarkEnd w:id="364"/>
     </w:p>
     <w:p>
       <w:pPr>
@@ -49594,29 +49603,22 @@
       <w:pPr>
         <w:pStyle w:val="EditorInstructions"/>
       </w:pPr>
-      <w:bookmarkStart w:id="358" w:name="_6.2.1.1.6.1_Service_Event"/>
-      <w:bookmarkStart w:id="359" w:name="_6.2.1.1.6.2_Medications_Section"/>
-      <w:bookmarkStart w:id="360" w:name="_6.2.1.1.6.3_Allergies_and"/>
-      <w:bookmarkStart w:id="361" w:name="_6.2.2.1.1__Problem"/>
-      <w:bookmarkStart w:id="362" w:name="_6.2.3.1_Encompassing_Encounter"/>
-      <w:bookmarkStart w:id="363" w:name="_6.2.3.1.1_Responsible_Party"/>
-      <w:bookmarkStart w:id="364" w:name="_6.2.3.1.2_Health_Care"/>
-      <w:bookmarkStart w:id="365" w:name="_6.2.4.4.1__Simple"/>
-      <w:bookmarkStart w:id="366" w:name="_Toc335730763"/>
-      <w:bookmarkStart w:id="367" w:name="_Toc336000666"/>
-      <w:bookmarkStart w:id="368" w:name="_Toc336002388"/>
-      <w:bookmarkStart w:id="369" w:name="_Toc336006583"/>
-      <w:bookmarkStart w:id="370" w:name="_Toc335730764"/>
-      <w:bookmarkStart w:id="371" w:name="_Toc336000667"/>
-      <w:bookmarkStart w:id="372" w:name="_Toc336002389"/>
-      <w:bookmarkStart w:id="373" w:name="_Toc336006584"/>
-      <w:bookmarkEnd w:id="358"/>
-      <w:bookmarkEnd w:id="359"/>
-      <w:bookmarkEnd w:id="360"/>
-      <w:bookmarkEnd w:id="361"/>
-      <w:bookmarkEnd w:id="362"/>
-      <w:bookmarkEnd w:id="363"/>
-      <w:bookmarkEnd w:id="364"/>
+      <w:bookmarkStart w:id="365" w:name="_6.2.1.1.6.1_Service_Event"/>
+      <w:bookmarkStart w:id="366" w:name="_6.2.1.1.6.2_Medications_Section"/>
+      <w:bookmarkStart w:id="367" w:name="_6.2.1.1.6.3_Allergies_and"/>
+      <w:bookmarkStart w:id="368" w:name="_6.2.2.1.1__Problem"/>
+      <w:bookmarkStart w:id="369" w:name="_6.2.3.1_Encompassing_Encounter"/>
+      <w:bookmarkStart w:id="370" w:name="_6.2.3.1.1_Responsible_Party"/>
+      <w:bookmarkStart w:id="371" w:name="_6.2.3.1.2_Health_Care"/>
+      <w:bookmarkStart w:id="372" w:name="_6.2.4.4.1__Simple"/>
+      <w:bookmarkStart w:id="373" w:name="_Toc335730763"/>
+      <w:bookmarkStart w:id="374" w:name="_Toc336000666"/>
+      <w:bookmarkStart w:id="375" w:name="_Toc336002388"/>
+      <w:bookmarkStart w:id="376" w:name="_Toc336006583"/>
+      <w:bookmarkStart w:id="377" w:name="_Toc335730764"/>
+      <w:bookmarkStart w:id="378" w:name="_Toc336000667"/>
+      <w:bookmarkStart w:id="379" w:name="_Toc336002389"/>
+      <w:bookmarkStart w:id="380" w:name="_Toc336006584"/>
       <w:bookmarkEnd w:id="365"/>
       <w:bookmarkEnd w:id="366"/>
       <w:bookmarkEnd w:id="367"/>
@@ -49626,13 +49628,20 @@
       <w:bookmarkEnd w:id="371"/>
       <w:bookmarkEnd w:id="372"/>
       <w:bookmarkEnd w:id="373"/>
+      <w:bookmarkEnd w:id="374"/>
+      <w:bookmarkEnd w:id="375"/>
+      <w:bookmarkEnd w:id="376"/>
+      <w:bookmarkEnd w:id="377"/>
+      <w:bookmarkEnd w:id="378"/>
+      <w:bookmarkEnd w:id="379"/>
+      <w:bookmarkEnd w:id="380"/>
       <w:r>
         <w:t>Update</w:t>
       </w:r>
       <w:r>
         <w:t xml:space="preserve"> </w:t>
       </w:r>
-      <w:ins w:id="374" w:author="Lynn" w:date="2021-05-17T21:06:00Z">
+      <w:ins w:id="381" w:author="Lynn" w:date="2021-05-17T21:06:00Z">
         <w:r>
           <w:fldChar w:fldCharType="begin"/>
         </w:r>
@@ -49672,11 +49681,11 @@
       <w:pPr>
         <w:pStyle w:val="TableTitle"/>
       </w:pPr>
-      <w:bookmarkStart w:id="375" w:name="_Ref355094834"/>
+      <w:bookmarkStart w:id="382" w:name="_Ref355094834"/>
       <w:r>
         <w:t>Table</w:t>
       </w:r>
-      <w:bookmarkEnd w:id="375"/>
+      <w:bookmarkEnd w:id="382"/>
       <w:r>
         <w:t xml:space="preserve"> 4.2.3.1.7-2: Data Types (previously Table 4.1-3)</w:t>
       </w:r>
@@ -50092,7 +50101,7 @@
           <w:noProof w:val="0"/>
         </w:rPr>
       </w:pPr>
-      <w:bookmarkStart w:id="376" w:name="_Toc13811045"/>
+      <w:bookmarkStart w:id="383" w:name="_Toc13811045"/>
       <w:r>
         <w:rPr>
           <w:bCs/>
@@ -50115,7 +50124,7 @@
         </w:rPr>
         <w:t xml:space="preserve"> Namespace Additions</w:t>
       </w:r>
-      <w:bookmarkEnd w:id="376"/>
+      <w:bookmarkEnd w:id="383"/>
     </w:p>
     <w:p>
       <w:pPr>
@@ -50132,7 +50141,7 @@
       <w:r>
         <w:t xml:space="preserve">Add the following to the </w:t>
       </w:r>
-      <w:hyperlink r:id="rId26" w:history="1">
+      <w:hyperlink r:id="rId25" w:history="1">
         <w:r>
           <w:rPr>
             <w:rStyle w:val="Hyperlink"/>
@@ -51451,17 +51460,17 @@
       <w:r>
         <w:t xml:space="preserve">Add the following to the </w:t>
       </w:r>
-      <w:del w:id="377" w:author="Lynn" w:date="2021-05-17T21:07:00Z">
+      <w:del w:id="384" w:author="Lynn" w:date="2021-05-17T21:07:00Z">
         <w:r>
           <w:fldChar w:fldCharType="begin"/>
         </w:r>
       </w:del>
-      <w:del w:id="378" w:author="Lynn" w:date="2021-05-17T20:03:00Z">
+      <w:del w:id="385" w:author="Lynn" w:date="2021-05-17T20:03:00Z">
         <w:r>
           <w:delInstrText xml:space="preserve"> HYPERLINK "IHE%20Format%20Codes" </w:delInstrText>
         </w:r>
       </w:del>
-      <w:del w:id="379" w:author="Lynn" w:date="2021-05-17T21:07:00Z">
+      <w:del w:id="386" w:author="Lynn" w:date="2021-05-17T21:07:00Z">
         <w:r>
           <w:fldChar w:fldCharType="separate"/>
         </w:r>
@@ -51469,31 +51478,19 @@
           <w:rPr>
             <w:rStyle w:val="Hyperlink"/>
           </w:rPr>
-          <w:delText>IHE Format Co</w:delText>
+          <w:delText>IHE Format Codes</w:delText>
         </w:r>
         <w:r>
           <w:rPr>
             <w:rStyle w:val="Hyperlink"/>
           </w:rPr>
-          <w:delText>d</w:delText>
-        </w:r>
-        <w:r>
-          <w:rPr>
-            <w:rStyle w:val="Hyperlink"/>
-          </w:rPr>
-          <w:delText>es</w:delText>
-        </w:r>
-        <w:r>
-          <w:rPr>
-            <w:rStyle w:val="Hyperlink"/>
-          </w:rPr>
           <w:fldChar w:fldCharType="end"/>
         </w:r>
         <w:r>
           <w:delText xml:space="preserve"> wiki page.</w:delText>
         </w:r>
       </w:del>
-      <w:ins w:id="380" w:author="Lynn" w:date="2021-05-17T21:07:00Z">
+      <w:ins w:id="387" w:author="Lynn" w:date="2021-05-17T21:07:00Z">
         <w:r>
           <w:t xml:space="preserve">IHE Format Code Vocabulary:  </w:t>
         </w:r>
@@ -51732,10 +51729,10 @@
       </w:pPr>
     </w:p>
     <w:sectPr>
-      <w:headerReference w:type="default" r:id="rId27"/>
-      <w:footerReference w:type="even" r:id="rId28"/>
-      <w:footerReference w:type="default" r:id="rId29"/>
-      <w:footerReference w:type="first" r:id="rId30"/>
+      <w:headerReference w:type="default" r:id="rId26"/>
+      <w:footerReference w:type="even" r:id="rId27"/>
+      <w:footerReference w:type="default" r:id="rId28"/>
+      <w:footerReference w:type="first" r:id="rId29"/>
       <w:pgSz w:w="12240" w:h="15840" w:code="1"/>
       <w:pgMar w:top="1440" w:right="1080" w:bottom="1440" w:left="1800" w:header="720" w:footer="720" w:gutter="0"/>
       <w:lnNumType w:countBy="5" w:restart="continuous"/>
@@ -51838,7 +51835,7 @@
         <w:sz w:val="20"/>
       </w:rPr>
     </w:pPr>
-    <w:bookmarkStart w:id="381" w:name="_Toc473170355"/>
+    <w:bookmarkStart w:id="388" w:name="_Toc473170355"/>
     <w:r>
       <w:rPr>
         <w:sz w:val="20"/>
@@ -51900,7 +51897,7 @@
       <w:tab/>
       <w:t xml:space="preserve">                       Copyright © 2019: IHE International, Inc.</w:t>
     </w:r>
-    <w:bookmarkEnd w:id="381"/>
+    <w:bookmarkEnd w:id="388"/>
   </w:p>
   <w:p>
     <w:pPr>

</xml_diff>